<commit_message>
Weitere Änderungen am Lastenheft, bitte wieder Korrekturlesen
</commit_message>
<xml_diff>
--- a/src/Lastenheft.docx
+++ b/src/Lastenheft.docx
@@ -145,9 +145,8 @@
                                     <w:alias w:val="Datum"/>
                                     <w:tag w:val=""/>
                                     <w:id w:val="-650599894"/>
-                                    <w:showingPlcHdr/>
                                     <w:dataBinding w:prefixMappings="xmlns:ns0='http://schemas.microsoft.com/office/2006/coverPageProps' " w:xpath="/ns0:CoverPageProperties[1]/ns0:PublishDate[1]" w:storeItemID="{55AF091B-3C7A-41E3-B477-F2FDAA23CFDA}"/>
-                                    <w:date>
+                                    <w:date w:fullDate="2015-02-22T00:00:00Z">
                                       <w:dateFormat w:val="d.M.yyyy"/>
                                       <w:lid w:val="de-DE"/>
                                       <w:storeMappedDataAs w:val="dateTime"/>
@@ -173,7 +172,7 @@
                                           <w:szCs w:val="28"/>
                                           <w:lang w:val="de-DE"/>
                                         </w:rPr>
-                                        <w:t>[Datum]</w:t>
+                                        <w:t>22.2.2015</w:t>
                                       </w:r>
                                     </w:p>
                                   </w:sdtContent>
@@ -3460,9 +3459,8 @@
                               <w:alias w:val="Datum"/>
                               <w:tag w:val=""/>
                               <w:id w:val="-650599894"/>
-                              <w:showingPlcHdr/>
                               <w:dataBinding w:prefixMappings="xmlns:ns0='http://schemas.microsoft.com/office/2006/coverPageProps' " w:xpath="/ns0:CoverPageProperties[1]/ns0:PublishDate[1]" w:storeItemID="{55AF091B-3C7A-41E3-B477-F2FDAA23CFDA}"/>
-                              <w:date>
+                              <w:date w:fullDate="2015-02-22T00:00:00Z">
                                 <w:dateFormat w:val="d.M.yyyy"/>
                                 <w:lid w:val="de-DE"/>
                                 <w:storeMappedDataAs w:val="dateTime"/>
@@ -3488,7 +3486,7 @@
                                     <w:szCs w:val="28"/>
                                     <w:lang w:val="de-DE"/>
                                   </w:rPr>
-                                  <w:t>[Datum]</w:t>
+                                  <w:t>22.2.2015</w:t>
                                 </w:r>
                               </w:p>
                             </w:sdtContent>
@@ -4115,6 +4113,1127 @@
         </w:p>
       </w:sdtContent>
     </w:sdt>
+    <w:sdt>
+      <w:sdtPr>
+        <w:rPr>
+          <w:lang w:val="de-DE"/>
+        </w:rPr>
+        <w:id w:val="-651599754"/>
+        <w:docPartObj>
+          <w:docPartGallery w:val="Table of Contents"/>
+          <w:docPartUnique/>
+        </w:docPartObj>
+      </w:sdtPr>
+      <w:sdtEndPr>
+        <w:rPr>
+          <w:rFonts w:asciiTheme="minorHAnsi" w:eastAsiaTheme="minorHAnsi" w:hAnsiTheme="minorHAnsi" w:cstheme="minorBidi"/>
+          <w:b/>
+          <w:bCs/>
+          <w:color w:val="auto"/>
+          <w:sz w:val="22"/>
+          <w:szCs w:val="22"/>
+          <w:lang w:eastAsia="en-US"/>
+        </w:rPr>
+      </w:sdtEndPr>
+      <w:sdtContent>
+        <w:p>
+          <w:pPr>
+            <w:pStyle w:val="Inhaltsverzeichnisberschrift"/>
+          </w:pPr>
+          <w:r>
+            <w:rPr>
+              <w:lang w:val="de-DE"/>
+            </w:rPr>
+            <w:t>Inhaltsverzeichnis</w:t>
+          </w:r>
+        </w:p>
+        <w:p>
+          <w:pPr>
+            <w:pStyle w:val="Verzeichnis1"/>
+            <w:tabs>
+              <w:tab w:val="left" w:pos="440"/>
+              <w:tab w:val="right" w:leader="dot" w:pos="9062"/>
+            </w:tabs>
+            <w:rPr>
+              <w:noProof/>
+            </w:rPr>
+          </w:pPr>
+          <w:r>
+            <w:fldChar w:fldCharType="begin"/>
+          </w:r>
+          <w:r>
+            <w:instrText xml:space="preserve"> TOC \o "1-3" \h \z \u </w:instrText>
+          </w:r>
+          <w:r>
+            <w:fldChar w:fldCharType="separate"/>
+          </w:r>
+          <w:hyperlink w:anchor="_Toc412366417" w:history="1">
+            <w:r>
+              <w:rPr>
+                <w:rStyle w:val="Hyperlink"/>
+                <w:noProof/>
+              </w:rPr>
+              <w:t>1.</w:t>
+            </w:r>
+            <w:r>
+              <w:rPr>
+                <w:noProof/>
+              </w:rPr>
+              <w:tab/>
+            </w:r>
+            <w:r>
+              <w:rPr>
+                <w:rStyle w:val="Hyperlink"/>
+                <w:noProof/>
+              </w:rPr>
+              <w:t>Einführung</w:t>
+            </w:r>
+            <w:r>
+              <w:rPr>
+                <w:noProof/>
+                <w:webHidden/>
+              </w:rPr>
+              <w:tab/>
+            </w:r>
+            <w:r>
+              <w:rPr>
+                <w:noProof/>
+                <w:webHidden/>
+              </w:rPr>
+              <w:fldChar w:fldCharType="begin"/>
+            </w:r>
+            <w:r>
+              <w:rPr>
+                <w:noProof/>
+                <w:webHidden/>
+              </w:rPr>
+              <w:instrText xml:space="preserve"> PAGEREF _Toc412366417 \h </w:instrText>
+            </w:r>
+            <w:r>
+              <w:rPr>
+                <w:noProof/>
+                <w:webHidden/>
+              </w:rPr>
+            </w:r>
+            <w:r>
+              <w:rPr>
+                <w:noProof/>
+                <w:webHidden/>
+              </w:rPr>
+              <w:fldChar w:fldCharType="separate"/>
+            </w:r>
+            <w:r>
+              <w:rPr>
+                <w:noProof/>
+                <w:webHidden/>
+              </w:rPr>
+              <w:t>2</w:t>
+            </w:r>
+            <w:r>
+              <w:rPr>
+                <w:noProof/>
+                <w:webHidden/>
+              </w:rPr>
+              <w:fldChar w:fldCharType="end"/>
+            </w:r>
+          </w:hyperlink>
+        </w:p>
+        <w:p>
+          <w:pPr>
+            <w:pStyle w:val="Verzeichnis1"/>
+            <w:tabs>
+              <w:tab w:val="left" w:pos="440"/>
+              <w:tab w:val="right" w:leader="dot" w:pos="9062"/>
+            </w:tabs>
+            <w:rPr>
+              <w:noProof/>
+            </w:rPr>
+          </w:pPr>
+          <w:hyperlink w:anchor="_Toc412366418" w:history="1">
+            <w:r>
+              <w:rPr>
+                <w:rStyle w:val="Hyperlink"/>
+                <w:noProof/>
+              </w:rPr>
+              <w:t>2.</w:t>
+            </w:r>
+            <w:r>
+              <w:rPr>
+                <w:noProof/>
+              </w:rPr>
+              <w:tab/>
+            </w:r>
+            <w:r>
+              <w:rPr>
+                <w:rStyle w:val="Hyperlink"/>
+                <w:noProof/>
+              </w:rPr>
+              <w:t>Zielbestimmung</w:t>
+            </w:r>
+            <w:r>
+              <w:rPr>
+                <w:noProof/>
+                <w:webHidden/>
+              </w:rPr>
+              <w:tab/>
+            </w:r>
+            <w:r>
+              <w:rPr>
+                <w:noProof/>
+                <w:webHidden/>
+              </w:rPr>
+              <w:fldChar w:fldCharType="begin"/>
+            </w:r>
+            <w:r>
+              <w:rPr>
+                <w:noProof/>
+                <w:webHidden/>
+              </w:rPr>
+              <w:instrText xml:space="preserve"> PAGEREF _Toc412366418 \h </w:instrText>
+            </w:r>
+            <w:r>
+              <w:rPr>
+                <w:noProof/>
+                <w:webHidden/>
+              </w:rPr>
+            </w:r>
+            <w:r>
+              <w:rPr>
+                <w:noProof/>
+                <w:webHidden/>
+              </w:rPr>
+              <w:fldChar w:fldCharType="separate"/>
+            </w:r>
+            <w:r>
+              <w:rPr>
+                <w:noProof/>
+                <w:webHidden/>
+              </w:rPr>
+              <w:t>2</w:t>
+            </w:r>
+            <w:r>
+              <w:rPr>
+                <w:noProof/>
+                <w:webHidden/>
+              </w:rPr>
+              <w:fldChar w:fldCharType="end"/>
+            </w:r>
+          </w:hyperlink>
+        </w:p>
+        <w:p>
+          <w:pPr>
+            <w:pStyle w:val="Verzeichnis1"/>
+            <w:tabs>
+              <w:tab w:val="left" w:pos="440"/>
+              <w:tab w:val="right" w:leader="dot" w:pos="9062"/>
+            </w:tabs>
+            <w:rPr>
+              <w:noProof/>
+            </w:rPr>
+          </w:pPr>
+          <w:hyperlink w:anchor="_Toc412366419" w:history="1">
+            <w:r>
+              <w:rPr>
+                <w:rStyle w:val="Hyperlink"/>
+                <w:noProof/>
+              </w:rPr>
+              <w:t>3.</w:t>
+            </w:r>
+            <w:r>
+              <w:rPr>
+                <w:noProof/>
+              </w:rPr>
+              <w:tab/>
+            </w:r>
+            <w:r>
+              <w:rPr>
+                <w:rStyle w:val="Hyperlink"/>
+                <w:noProof/>
+              </w:rPr>
+              <w:t>Produkteinsatz</w:t>
+            </w:r>
+            <w:r>
+              <w:rPr>
+                <w:noProof/>
+                <w:webHidden/>
+              </w:rPr>
+              <w:tab/>
+            </w:r>
+            <w:r>
+              <w:rPr>
+                <w:noProof/>
+                <w:webHidden/>
+              </w:rPr>
+              <w:fldChar w:fldCharType="begin"/>
+            </w:r>
+            <w:r>
+              <w:rPr>
+                <w:noProof/>
+                <w:webHidden/>
+              </w:rPr>
+              <w:instrText xml:space="preserve"> PAGEREF _Toc412366419 \h </w:instrText>
+            </w:r>
+            <w:r>
+              <w:rPr>
+                <w:noProof/>
+                <w:webHidden/>
+              </w:rPr>
+            </w:r>
+            <w:r>
+              <w:rPr>
+                <w:noProof/>
+                <w:webHidden/>
+              </w:rPr>
+              <w:fldChar w:fldCharType="separate"/>
+            </w:r>
+            <w:r>
+              <w:rPr>
+                <w:noProof/>
+                <w:webHidden/>
+              </w:rPr>
+              <w:t>2</w:t>
+            </w:r>
+            <w:r>
+              <w:rPr>
+                <w:noProof/>
+                <w:webHidden/>
+              </w:rPr>
+              <w:fldChar w:fldCharType="end"/>
+            </w:r>
+          </w:hyperlink>
+        </w:p>
+        <w:p>
+          <w:pPr>
+            <w:pStyle w:val="Verzeichnis1"/>
+            <w:tabs>
+              <w:tab w:val="left" w:pos="440"/>
+              <w:tab w:val="right" w:leader="dot" w:pos="9062"/>
+            </w:tabs>
+            <w:rPr>
+              <w:noProof/>
+            </w:rPr>
+          </w:pPr>
+          <w:hyperlink w:anchor="_Toc412366420" w:history="1">
+            <w:r>
+              <w:rPr>
+                <w:rStyle w:val="Hyperlink"/>
+                <w:noProof/>
+              </w:rPr>
+              <w:t>4.</w:t>
+            </w:r>
+            <w:r>
+              <w:rPr>
+                <w:noProof/>
+              </w:rPr>
+              <w:tab/>
+            </w:r>
+            <w:r>
+              <w:rPr>
+                <w:rStyle w:val="Hyperlink"/>
+                <w:noProof/>
+              </w:rPr>
+              <w:t>Produktfunktionen</w:t>
+            </w:r>
+            <w:r>
+              <w:rPr>
+                <w:noProof/>
+                <w:webHidden/>
+              </w:rPr>
+              <w:tab/>
+            </w:r>
+            <w:r>
+              <w:rPr>
+                <w:noProof/>
+                <w:webHidden/>
+              </w:rPr>
+              <w:fldChar w:fldCharType="begin"/>
+            </w:r>
+            <w:r>
+              <w:rPr>
+                <w:noProof/>
+                <w:webHidden/>
+              </w:rPr>
+              <w:instrText xml:space="preserve"> PAGEREF _Toc412366420 \h </w:instrText>
+            </w:r>
+            <w:r>
+              <w:rPr>
+                <w:noProof/>
+                <w:webHidden/>
+              </w:rPr>
+            </w:r>
+            <w:r>
+              <w:rPr>
+                <w:noProof/>
+                <w:webHidden/>
+              </w:rPr>
+              <w:fldChar w:fldCharType="separate"/>
+            </w:r>
+            <w:r>
+              <w:rPr>
+                <w:noProof/>
+                <w:webHidden/>
+              </w:rPr>
+              <w:t>3</w:t>
+            </w:r>
+            <w:r>
+              <w:rPr>
+                <w:noProof/>
+                <w:webHidden/>
+              </w:rPr>
+              <w:fldChar w:fldCharType="end"/>
+            </w:r>
+          </w:hyperlink>
+        </w:p>
+        <w:p>
+          <w:pPr>
+            <w:pStyle w:val="Verzeichnis2"/>
+            <w:tabs>
+              <w:tab w:val="left" w:pos="880"/>
+              <w:tab w:val="right" w:leader="dot" w:pos="9062"/>
+            </w:tabs>
+            <w:rPr>
+              <w:noProof/>
+            </w:rPr>
+          </w:pPr>
+          <w:hyperlink w:anchor="_Toc412366421" w:history="1">
+            <w:r>
+              <w:rPr>
+                <w:rStyle w:val="Hyperlink"/>
+                <w:noProof/>
+              </w:rPr>
+              <w:t>4.1</w:t>
+            </w:r>
+            <w:r>
+              <w:rPr>
+                <w:noProof/>
+              </w:rPr>
+              <w:tab/>
+            </w:r>
+            <w:r>
+              <w:rPr>
+                <w:rStyle w:val="Hyperlink"/>
+                <w:noProof/>
+              </w:rPr>
+              <w:t>Benutzerfunktionen</w:t>
+            </w:r>
+            <w:r>
+              <w:rPr>
+                <w:noProof/>
+                <w:webHidden/>
+              </w:rPr>
+              <w:tab/>
+            </w:r>
+            <w:r>
+              <w:rPr>
+                <w:noProof/>
+                <w:webHidden/>
+              </w:rPr>
+              <w:fldChar w:fldCharType="begin"/>
+            </w:r>
+            <w:r>
+              <w:rPr>
+                <w:noProof/>
+                <w:webHidden/>
+              </w:rPr>
+              <w:instrText xml:space="preserve"> PAGEREF _Toc412366421 \h </w:instrText>
+            </w:r>
+            <w:r>
+              <w:rPr>
+                <w:noProof/>
+                <w:webHidden/>
+              </w:rPr>
+            </w:r>
+            <w:r>
+              <w:rPr>
+                <w:noProof/>
+                <w:webHidden/>
+              </w:rPr>
+              <w:fldChar w:fldCharType="separate"/>
+            </w:r>
+            <w:r>
+              <w:rPr>
+                <w:noProof/>
+                <w:webHidden/>
+              </w:rPr>
+              <w:t>3</w:t>
+            </w:r>
+            <w:r>
+              <w:rPr>
+                <w:noProof/>
+                <w:webHidden/>
+              </w:rPr>
+              <w:fldChar w:fldCharType="end"/>
+            </w:r>
+          </w:hyperlink>
+        </w:p>
+        <w:p>
+          <w:pPr>
+            <w:pStyle w:val="Verzeichnis3"/>
+            <w:tabs>
+              <w:tab w:val="left" w:pos="1320"/>
+              <w:tab w:val="right" w:leader="dot" w:pos="9062"/>
+            </w:tabs>
+            <w:rPr>
+              <w:noProof/>
+            </w:rPr>
+          </w:pPr>
+          <w:hyperlink w:anchor="_Toc412366422" w:history="1">
+            <w:r>
+              <w:rPr>
+                <w:rStyle w:val="Hyperlink"/>
+                <w:noProof/>
+              </w:rPr>
+              <w:t>4.1.1</w:t>
+            </w:r>
+            <w:r>
+              <w:rPr>
+                <w:noProof/>
+              </w:rPr>
+              <w:tab/>
+            </w:r>
+            <w:r>
+              <w:rPr>
+                <w:rStyle w:val="Hyperlink"/>
+                <w:noProof/>
+              </w:rPr>
+              <w:t>Benutzerinteraktionen</w:t>
+            </w:r>
+            <w:r>
+              <w:rPr>
+                <w:noProof/>
+                <w:webHidden/>
+              </w:rPr>
+              <w:tab/>
+            </w:r>
+            <w:r>
+              <w:rPr>
+                <w:noProof/>
+                <w:webHidden/>
+              </w:rPr>
+              <w:fldChar w:fldCharType="begin"/>
+            </w:r>
+            <w:r>
+              <w:rPr>
+                <w:noProof/>
+                <w:webHidden/>
+              </w:rPr>
+              <w:instrText xml:space="preserve"> PAGEREF _Toc412366422 \h </w:instrText>
+            </w:r>
+            <w:r>
+              <w:rPr>
+                <w:noProof/>
+                <w:webHidden/>
+              </w:rPr>
+            </w:r>
+            <w:r>
+              <w:rPr>
+                <w:noProof/>
+                <w:webHidden/>
+              </w:rPr>
+              <w:fldChar w:fldCharType="separate"/>
+            </w:r>
+            <w:r>
+              <w:rPr>
+                <w:noProof/>
+                <w:webHidden/>
+              </w:rPr>
+              <w:t>3</w:t>
+            </w:r>
+            <w:r>
+              <w:rPr>
+                <w:noProof/>
+                <w:webHidden/>
+              </w:rPr>
+              <w:fldChar w:fldCharType="end"/>
+            </w:r>
+          </w:hyperlink>
+        </w:p>
+        <w:p>
+          <w:pPr>
+            <w:pStyle w:val="Verzeichnis1"/>
+            <w:tabs>
+              <w:tab w:val="left" w:pos="440"/>
+              <w:tab w:val="right" w:leader="dot" w:pos="9062"/>
+            </w:tabs>
+            <w:rPr>
+              <w:noProof/>
+            </w:rPr>
+          </w:pPr>
+          <w:hyperlink w:anchor="_Toc412366423" w:history="1">
+            <w:r>
+              <w:rPr>
+                <w:rStyle w:val="Hyperlink"/>
+                <w:noProof/>
+              </w:rPr>
+              <w:t>5.</w:t>
+            </w:r>
+            <w:r>
+              <w:rPr>
+                <w:noProof/>
+              </w:rPr>
+              <w:tab/>
+            </w:r>
+            <w:r>
+              <w:rPr>
+                <w:rStyle w:val="Hyperlink"/>
+                <w:noProof/>
+              </w:rPr>
+              <w:t>Produktdaten</w:t>
+            </w:r>
+            <w:r>
+              <w:rPr>
+                <w:noProof/>
+                <w:webHidden/>
+              </w:rPr>
+              <w:tab/>
+            </w:r>
+            <w:r>
+              <w:rPr>
+                <w:noProof/>
+                <w:webHidden/>
+              </w:rPr>
+              <w:fldChar w:fldCharType="begin"/>
+            </w:r>
+            <w:r>
+              <w:rPr>
+                <w:noProof/>
+                <w:webHidden/>
+              </w:rPr>
+              <w:instrText xml:space="preserve"> PAGEREF _Toc412366423 \h </w:instrText>
+            </w:r>
+            <w:r>
+              <w:rPr>
+                <w:noProof/>
+                <w:webHidden/>
+              </w:rPr>
+            </w:r>
+            <w:r>
+              <w:rPr>
+                <w:noProof/>
+                <w:webHidden/>
+              </w:rPr>
+              <w:fldChar w:fldCharType="separate"/>
+            </w:r>
+            <w:r>
+              <w:rPr>
+                <w:noProof/>
+                <w:webHidden/>
+              </w:rPr>
+              <w:t>4</w:t>
+            </w:r>
+            <w:r>
+              <w:rPr>
+                <w:noProof/>
+                <w:webHidden/>
+              </w:rPr>
+              <w:fldChar w:fldCharType="end"/>
+            </w:r>
+          </w:hyperlink>
+        </w:p>
+        <w:p>
+          <w:pPr>
+            <w:pStyle w:val="Verzeichnis1"/>
+            <w:tabs>
+              <w:tab w:val="left" w:pos="440"/>
+              <w:tab w:val="right" w:leader="dot" w:pos="9062"/>
+            </w:tabs>
+            <w:rPr>
+              <w:noProof/>
+            </w:rPr>
+          </w:pPr>
+          <w:hyperlink w:anchor="_Toc412366424" w:history="1">
+            <w:r>
+              <w:rPr>
+                <w:rStyle w:val="Hyperlink"/>
+                <w:noProof/>
+              </w:rPr>
+              <w:t>6.</w:t>
+            </w:r>
+            <w:r>
+              <w:rPr>
+                <w:noProof/>
+              </w:rPr>
+              <w:tab/>
+            </w:r>
+            <w:r>
+              <w:rPr>
+                <w:rStyle w:val="Hyperlink"/>
+                <w:noProof/>
+              </w:rPr>
+              <w:t>Zwingende Randbedingungen</w:t>
+            </w:r>
+            <w:r>
+              <w:rPr>
+                <w:noProof/>
+                <w:webHidden/>
+              </w:rPr>
+              <w:tab/>
+            </w:r>
+            <w:r>
+              <w:rPr>
+                <w:noProof/>
+                <w:webHidden/>
+              </w:rPr>
+              <w:fldChar w:fldCharType="begin"/>
+            </w:r>
+            <w:r>
+              <w:rPr>
+                <w:noProof/>
+                <w:webHidden/>
+              </w:rPr>
+              <w:instrText xml:space="preserve"> PAGEREF _Toc412366424 \h </w:instrText>
+            </w:r>
+            <w:r>
+              <w:rPr>
+                <w:noProof/>
+                <w:webHidden/>
+              </w:rPr>
+            </w:r>
+            <w:r>
+              <w:rPr>
+                <w:noProof/>
+                <w:webHidden/>
+              </w:rPr>
+              <w:fldChar w:fldCharType="separate"/>
+            </w:r>
+            <w:r>
+              <w:rPr>
+                <w:noProof/>
+                <w:webHidden/>
+              </w:rPr>
+              <w:t>4</w:t>
+            </w:r>
+            <w:r>
+              <w:rPr>
+                <w:noProof/>
+                <w:webHidden/>
+              </w:rPr>
+              <w:fldChar w:fldCharType="end"/>
+            </w:r>
+          </w:hyperlink>
+        </w:p>
+        <w:p>
+          <w:pPr>
+            <w:pStyle w:val="Verzeichnis2"/>
+            <w:tabs>
+              <w:tab w:val="left" w:pos="880"/>
+              <w:tab w:val="right" w:leader="dot" w:pos="9062"/>
+            </w:tabs>
+            <w:rPr>
+              <w:noProof/>
+            </w:rPr>
+          </w:pPr>
+          <w:hyperlink w:anchor="_Toc412366425" w:history="1">
+            <w:r>
+              <w:rPr>
+                <w:rStyle w:val="Hyperlink"/>
+                <w:noProof/>
+              </w:rPr>
+              <w:t>6.1</w:t>
+            </w:r>
+            <w:r>
+              <w:rPr>
+                <w:noProof/>
+              </w:rPr>
+              <w:tab/>
+            </w:r>
+            <w:r>
+              <w:rPr>
+                <w:rStyle w:val="Hyperlink"/>
+                <w:noProof/>
+              </w:rPr>
+              <w:t>Produktumgebung und Systemintegration</w:t>
+            </w:r>
+            <w:r>
+              <w:rPr>
+                <w:noProof/>
+                <w:webHidden/>
+              </w:rPr>
+              <w:tab/>
+            </w:r>
+            <w:r>
+              <w:rPr>
+                <w:noProof/>
+                <w:webHidden/>
+              </w:rPr>
+              <w:fldChar w:fldCharType="begin"/>
+            </w:r>
+            <w:r>
+              <w:rPr>
+                <w:noProof/>
+                <w:webHidden/>
+              </w:rPr>
+              <w:instrText xml:space="preserve"> PAGEREF _Toc412366425 \h </w:instrText>
+            </w:r>
+            <w:r>
+              <w:rPr>
+                <w:noProof/>
+                <w:webHidden/>
+              </w:rPr>
+            </w:r>
+            <w:r>
+              <w:rPr>
+                <w:noProof/>
+                <w:webHidden/>
+              </w:rPr>
+              <w:fldChar w:fldCharType="separate"/>
+            </w:r>
+            <w:r>
+              <w:rPr>
+                <w:noProof/>
+                <w:webHidden/>
+              </w:rPr>
+              <w:t>4</w:t>
+            </w:r>
+            <w:r>
+              <w:rPr>
+                <w:noProof/>
+                <w:webHidden/>
+              </w:rPr>
+              <w:fldChar w:fldCharType="end"/>
+            </w:r>
+          </w:hyperlink>
+        </w:p>
+        <w:p>
+          <w:pPr>
+            <w:pStyle w:val="Verzeichnis1"/>
+            <w:tabs>
+              <w:tab w:val="left" w:pos="440"/>
+              <w:tab w:val="right" w:leader="dot" w:pos="9062"/>
+            </w:tabs>
+            <w:rPr>
+              <w:noProof/>
+            </w:rPr>
+          </w:pPr>
+          <w:hyperlink w:anchor="_Toc412366426" w:history="1">
+            <w:r>
+              <w:rPr>
+                <w:rStyle w:val="Hyperlink"/>
+                <w:noProof/>
+              </w:rPr>
+              <w:t>7.</w:t>
+            </w:r>
+            <w:r>
+              <w:rPr>
+                <w:noProof/>
+              </w:rPr>
+              <w:tab/>
+            </w:r>
+            <w:r>
+              <w:rPr>
+                <w:rStyle w:val="Hyperlink"/>
+                <w:noProof/>
+              </w:rPr>
+              <w:t>Vertragsgegenstand</w:t>
+            </w:r>
+            <w:r>
+              <w:rPr>
+                <w:noProof/>
+                <w:webHidden/>
+              </w:rPr>
+              <w:tab/>
+            </w:r>
+            <w:r>
+              <w:rPr>
+                <w:noProof/>
+                <w:webHidden/>
+              </w:rPr>
+              <w:fldChar w:fldCharType="begin"/>
+            </w:r>
+            <w:r>
+              <w:rPr>
+                <w:noProof/>
+                <w:webHidden/>
+              </w:rPr>
+              <w:instrText xml:space="preserve"> PAGEREF _Toc412366426 \h </w:instrText>
+            </w:r>
+            <w:r>
+              <w:rPr>
+                <w:noProof/>
+                <w:webHidden/>
+              </w:rPr>
+            </w:r>
+            <w:r>
+              <w:rPr>
+                <w:noProof/>
+                <w:webHidden/>
+              </w:rPr>
+              <w:fldChar w:fldCharType="separate"/>
+            </w:r>
+            <w:r>
+              <w:rPr>
+                <w:noProof/>
+                <w:webHidden/>
+              </w:rPr>
+              <w:t>4</w:t>
+            </w:r>
+            <w:r>
+              <w:rPr>
+                <w:noProof/>
+                <w:webHidden/>
+              </w:rPr>
+              <w:fldChar w:fldCharType="end"/>
+            </w:r>
+          </w:hyperlink>
+        </w:p>
+        <w:p>
+          <w:pPr>
+            <w:pStyle w:val="Verzeichnis2"/>
+            <w:tabs>
+              <w:tab w:val="left" w:pos="880"/>
+              <w:tab w:val="right" w:leader="dot" w:pos="9062"/>
+            </w:tabs>
+            <w:rPr>
+              <w:noProof/>
+            </w:rPr>
+          </w:pPr>
+          <w:hyperlink w:anchor="_Toc412366427" w:history="1">
+            <w:r>
+              <w:rPr>
+                <w:rStyle w:val="Hyperlink"/>
+                <w:noProof/>
+              </w:rPr>
+              <w:t>7.1</w:t>
+            </w:r>
+            <w:r>
+              <w:rPr>
+                <w:noProof/>
+              </w:rPr>
+              <w:tab/>
+            </w:r>
+            <w:r>
+              <w:rPr>
+                <w:rStyle w:val="Hyperlink"/>
+                <w:noProof/>
+              </w:rPr>
+              <w:t>Lieferumfang</w:t>
+            </w:r>
+            <w:r>
+              <w:rPr>
+                <w:noProof/>
+                <w:webHidden/>
+              </w:rPr>
+              <w:tab/>
+            </w:r>
+            <w:r>
+              <w:rPr>
+                <w:noProof/>
+                <w:webHidden/>
+              </w:rPr>
+              <w:fldChar w:fldCharType="begin"/>
+            </w:r>
+            <w:r>
+              <w:rPr>
+                <w:noProof/>
+                <w:webHidden/>
+              </w:rPr>
+              <w:instrText xml:space="preserve"> PAGEREF _Toc412366427 \h </w:instrText>
+            </w:r>
+            <w:r>
+              <w:rPr>
+                <w:noProof/>
+                <w:webHidden/>
+              </w:rPr>
+            </w:r>
+            <w:r>
+              <w:rPr>
+                <w:noProof/>
+                <w:webHidden/>
+              </w:rPr>
+              <w:fldChar w:fldCharType="separate"/>
+            </w:r>
+            <w:r>
+              <w:rPr>
+                <w:noProof/>
+                <w:webHidden/>
+              </w:rPr>
+              <w:t>4</w:t>
+            </w:r>
+            <w:r>
+              <w:rPr>
+                <w:noProof/>
+                <w:webHidden/>
+              </w:rPr>
+              <w:fldChar w:fldCharType="end"/>
+            </w:r>
+          </w:hyperlink>
+        </w:p>
+        <w:p>
+          <w:pPr>
+            <w:pStyle w:val="Verzeichnis2"/>
+            <w:tabs>
+              <w:tab w:val="left" w:pos="880"/>
+              <w:tab w:val="right" w:leader="dot" w:pos="9062"/>
+            </w:tabs>
+            <w:rPr>
+              <w:noProof/>
+            </w:rPr>
+          </w:pPr>
+          <w:hyperlink w:anchor="_Toc412366428" w:history="1">
+            <w:r>
+              <w:rPr>
+                <w:rStyle w:val="Hyperlink"/>
+                <w:noProof/>
+              </w:rPr>
+              <w:t>7.2</w:t>
+            </w:r>
+            <w:r>
+              <w:rPr>
+                <w:noProof/>
+              </w:rPr>
+              <w:tab/>
+            </w:r>
+            <w:r>
+              <w:rPr>
+                <w:rStyle w:val="Hyperlink"/>
+                <w:noProof/>
+              </w:rPr>
+              <w:t>Produktleistungen</w:t>
+            </w:r>
+            <w:r>
+              <w:rPr>
+                <w:noProof/>
+                <w:webHidden/>
+              </w:rPr>
+              <w:tab/>
+            </w:r>
+            <w:r>
+              <w:rPr>
+                <w:noProof/>
+                <w:webHidden/>
+              </w:rPr>
+              <w:fldChar w:fldCharType="begin"/>
+            </w:r>
+            <w:r>
+              <w:rPr>
+                <w:noProof/>
+                <w:webHidden/>
+              </w:rPr>
+              <w:instrText xml:space="preserve"> PAGEREF _Toc412366428 \h </w:instrText>
+            </w:r>
+            <w:r>
+              <w:rPr>
+                <w:noProof/>
+                <w:webHidden/>
+              </w:rPr>
+            </w:r>
+            <w:r>
+              <w:rPr>
+                <w:noProof/>
+                <w:webHidden/>
+              </w:rPr>
+              <w:fldChar w:fldCharType="separate"/>
+            </w:r>
+            <w:r>
+              <w:rPr>
+                <w:noProof/>
+                <w:webHidden/>
+              </w:rPr>
+              <w:t>4</w:t>
+            </w:r>
+            <w:r>
+              <w:rPr>
+                <w:noProof/>
+                <w:webHidden/>
+              </w:rPr>
+              <w:fldChar w:fldCharType="end"/>
+            </w:r>
+          </w:hyperlink>
+        </w:p>
+        <w:p>
+          <w:pPr>
+            <w:pStyle w:val="Verzeichnis1"/>
+            <w:tabs>
+              <w:tab w:val="left" w:pos="440"/>
+              <w:tab w:val="right" w:leader="dot" w:pos="9062"/>
+            </w:tabs>
+            <w:rPr>
+              <w:noProof/>
+            </w:rPr>
+          </w:pPr>
+          <w:hyperlink w:anchor="_Toc412366429" w:history="1">
+            <w:r>
+              <w:rPr>
+                <w:rStyle w:val="Hyperlink"/>
+                <w:noProof/>
+              </w:rPr>
+              <w:t>8.</w:t>
+            </w:r>
+            <w:r>
+              <w:rPr>
+                <w:noProof/>
+              </w:rPr>
+              <w:tab/>
+            </w:r>
+            <w:r>
+              <w:rPr>
+                <w:rStyle w:val="Hyperlink"/>
+                <w:noProof/>
+              </w:rPr>
+              <w:t>Qualitätsanforderungen</w:t>
+            </w:r>
+            <w:r>
+              <w:rPr>
+                <w:noProof/>
+                <w:webHidden/>
+              </w:rPr>
+              <w:tab/>
+            </w:r>
+            <w:r>
+              <w:rPr>
+                <w:noProof/>
+                <w:webHidden/>
+              </w:rPr>
+              <w:fldChar w:fldCharType="begin"/>
+            </w:r>
+            <w:r>
+              <w:rPr>
+                <w:noProof/>
+                <w:webHidden/>
+              </w:rPr>
+              <w:instrText xml:space="preserve"> PAGEREF _Toc412366429 \h </w:instrText>
+            </w:r>
+            <w:r>
+              <w:rPr>
+                <w:noProof/>
+                <w:webHidden/>
+              </w:rPr>
+            </w:r>
+            <w:r>
+              <w:rPr>
+                <w:noProof/>
+                <w:webHidden/>
+              </w:rPr>
+              <w:fldChar w:fldCharType="separate"/>
+            </w:r>
+            <w:r>
+              <w:rPr>
+                <w:noProof/>
+                <w:webHidden/>
+              </w:rPr>
+              <w:t>4</w:t>
+            </w:r>
+            <w:r>
+              <w:rPr>
+                <w:noProof/>
+                <w:webHidden/>
+              </w:rPr>
+              <w:fldChar w:fldCharType="end"/>
+            </w:r>
+          </w:hyperlink>
+        </w:p>
+        <w:p>
+          <w:r>
+            <w:rPr>
+              <w:b/>
+              <w:bCs/>
+              <w:lang w:val="de-DE"/>
+            </w:rPr>
+            <w:fldChar w:fldCharType="end"/>
+          </w:r>
+        </w:p>
+      </w:sdtContent>
+    </w:sdt>
     <w:p/>
     <w:p>
       <w:r>
@@ -4129,10 +5248,12 @@
           <w:numId w:val="1"/>
         </w:numPr>
       </w:pPr>
+      <w:bookmarkStart w:id="0" w:name="_Toc412366417"/>
       <w:r>
         <w:lastRenderedPageBreak/>
         <w:t>Einführung</w:t>
       </w:r>
+      <w:bookmarkEnd w:id="0"/>
     </w:p>
     <w:p>
       <w:pPr>
@@ -4155,6 +5276,11 @@
         <w:pStyle w:val="Listenabsatz"/>
         <w:contextualSpacing w:val="0"/>
       </w:pPr>
+      <w:r>
+        <w:t>Dies ist ein Semesterprojekt das mehrere Fächer verbinden soll. Da es sich um ein Teamprojekt handelt müssen die gelernten Inhalte über die Organisation eines Projektes, aus dem Fach „Projektmanagement“, einfließen. Genauso wichtig ist aber auch das Fachwissen aus dem Bereich „Grundlagen der Elektrotechnik“, für die Zusammenstellung der Hardware und deren Konfiguration. Was die Software angeht, fließen wieder Teile des Faches „Projektmanagement“ ein, nämlich der „Erstellungszyklus einer Software“ und natürlich Kenntnisse aus dem Fach „Softwareentwicklung“ zum Programmieren. Die Töne die ausgegeben werden, werden mithilfe des Faches „Medientechnik/Audiotechnik“ erstellt und bearbeitet.</w:t>
+      </w:r>
+      <w:bookmarkStart w:id="1" w:name="_GoBack"/>
+      <w:bookmarkEnd w:id="1"/>
     </w:p>
     <w:p>
       <w:pPr>
@@ -4164,9 +5290,11 @@
           <w:numId w:val="1"/>
         </w:numPr>
       </w:pPr>
+      <w:bookmarkStart w:id="2" w:name="_Toc412366418"/>
       <w:r>
         <w:t>Zielbestimmung</w:t>
       </w:r>
+      <w:bookmarkEnd w:id="2"/>
     </w:p>
     <w:p>
       <w:pPr>
@@ -4271,7 +5399,15 @@
         <w:ind w:left="708"/>
       </w:pPr>
       <w:r>
-        <w:t xml:space="preserve">Neben der spielerischen Funktionen gibt es noch eine Babyphone-Funktion für die Eltern. Stellen sie den Teddy in das Zimmer ihres schlafenden Kindes und aktivieren diese Funktion, wird mithilfe der App auf dem Smartphone ausgegeben, wenn das Kind schreien, bzw. weinen sollte. Es besteht auch die Möglichkeit via der Kamera </w:t>
+        <w:t xml:space="preserve">Neben der spielerischen Funktionen gibt es noch eine </w:t>
+      </w:r>
+      <w:proofErr w:type="spellStart"/>
+      <w:r>
+        <w:t>Babyphone</w:t>
+      </w:r>
+      <w:proofErr w:type="spellEnd"/>
+      <w:r>
+        <w:t xml:space="preserve">-Funktion für die Eltern. Stellen sie den Teddy in das Zimmer ihres schlafenden Kindes und aktivieren diese Funktion, wird mithilfe der App auf dem Smartphone ausgegeben, wenn das Kind schreien, bzw. weinen sollte. Es besteht auch die Möglichkeit via der Kamera </w:t>
       </w:r>
       <w:r>
         <w:t>auch zu sehen was im Kinderzimmer vor sich geht.</w:t>
@@ -4285,9 +5421,11 @@
           <w:numId w:val="1"/>
         </w:numPr>
       </w:pPr>
+      <w:bookmarkStart w:id="3" w:name="_Toc412366419"/>
       <w:r>
         <w:t>Produkteinsatz</w:t>
       </w:r>
+      <w:bookmarkEnd w:id="3"/>
     </w:p>
     <w:p>
       <w:pPr>
@@ -4315,7 +5453,19 @@
         <w:t>Wie schon in den Zielbestimmung erwähnt gibt es auch eine Funktion für die Eltern der Kinder, stellt man das Spielzeug i</w:t>
       </w:r>
       <w:r>
-        <w:t>m Kinderzimmer auf kann die Babyphone-Funktion aktiviert werden und so wird in der App angezeigt, wenn sich etwas im Kinderzimmer tut. Zusätzlich kann auch eine Kamerafunktion eingeschalten werden wo auch visuell angezeigt wird was sich im Kinderzimmer tut.</w:t>
+        <w:t xml:space="preserve">m Kinderzimmer auf kann die </w:t>
+      </w:r>
+      <w:proofErr w:type="spellStart"/>
+      <w:r>
+        <w:t>Babyphone</w:t>
+      </w:r>
+      <w:proofErr w:type="spellEnd"/>
+      <w:r>
+        <w:t xml:space="preserve">-Funktion aktiviert </w:t>
+      </w:r>
+      <w:r>
+        <w:lastRenderedPageBreak/>
+        <w:t>werden und so wird in der App angezeigt, wenn sich etwas im Kinderzimmer tut. Zusätzlich kann auch eine Kamerafunktion eingeschalten werden wo auch visuell angezeigt wird was sich im Kinderzimmer tut.</w:t>
       </w:r>
     </w:p>
     <w:p>
@@ -4351,10 +5501,11 @@
           <w:numId w:val="1"/>
         </w:numPr>
       </w:pPr>
-      <w:r>
-        <w:lastRenderedPageBreak/>
+      <w:bookmarkStart w:id="4" w:name="_Toc412366420"/>
+      <w:r>
         <w:t>Produktfunktionen</w:t>
       </w:r>
+      <w:bookmarkEnd w:id="4"/>
     </w:p>
     <w:p>
       <w:pPr>
@@ -4378,8 +5529,13 @@
           <w:numId w:val="1"/>
         </w:numPr>
       </w:pPr>
-      <w:r>
-        <w:t xml:space="preserve">Benutzerfunktionen </w:t>
+      <w:bookmarkStart w:id="5" w:name="_Toc412366421"/>
+      <w:r>
+        <w:t>Benutzerfunktionen</w:t>
+      </w:r>
+      <w:bookmarkEnd w:id="5"/>
+      <w:r>
+        <w:t xml:space="preserve"> </w:t>
       </w:r>
     </w:p>
     <w:p>
@@ -4390,9 +5546,11 @@
           <w:numId w:val="1"/>
         </w:numPr>
       </w:pPr>
+      <w:bookmarkStart w:id="6" w:name="_Toc412366422"/>
       <w:r>
         <w:t>Benutzerinteraktionen</w:t>
       </w:r>
+      <w:bookmarkEnd w:id="6"/>
     </w:p>
     <w:p>
       <w:pPr>
@@ -4421,7 +5579,23 @@
         <w:t xml:space="preserve">/LF0010/ </w:t>
       </w:r>
       <w:r>
-        <w:t>Unter dem Punkt „Teddy‘s Kopf“ kann man den Kopf des Bären steuern. Es wird dort                       ein Slider angezeigt über den der Kopf gesteuert werden kann. Es ist eine maximale Drehung von 180° möglich.</w:t>
+        <w:t>Unter dem Punkt „</w:t>
+      </w:r>
+      <w:proofErr w:type="spellStart"/>
+      <w:r>
+        <w:t>Teddy‘s</w:t>
+      </w:r>
+      <w:proofErr w:type="spellEnd"/>
+      <w:r>
+        <w:t xml:space="preserve"> Kopf“ kann man den Kopf des Bären steuern. Es wird dort                       ein </w:t>
+      </w:r>
+      <w:proofErr w:type="spellStart"/>
+      <w:r>
+        <w:t>Slider</w:t>
+      </w:r>
+      <w:proofErr w:type="spellEnd"/>
+      <w:r>
+        <w:t xml:space="preserve"> angezeigt über den der Kopf gesteuert werden kann. Es ist eine maximale Drehung von 180° möglich.</w:t>
       </w:r>
     </w:p>
     <w:p>
@@ -4505,7 +5679,23 @@
         <w:t xml:space="preserve">0/ </w:t>
       </w:r>
       <w:r>
-        <w:t>In der App wird es einen Punkt „Teddy’s Stimme“ geben. In diesem Punkt wird ein beliebiger Satz vom Benutzer aufgenommen und in den Speicher des Raspberry Pi übertragen. Dieser Satz kann dann der Tedd</w:t>
+        <w:t>In der App wird es einen Punkt „</w:t>
+      </w:r>
+      <w:proofErr w:type="spellStart"/>
+      <w:r>
+        <w:t>Teddy’s</w:t>
+      </w:r>
+      <w:proofErr w:type="spellEnd"/>
+      <w:r>
+        <w:t xml:space="preserve"> Stimme“ geben. In diesem Punkt wird ein beliebiger Satz vom Benutzer aufgenommen und in den Speicher des </w:t>
+      </w:r>
+      <w:proofErr w:type="spellStart"/>
+      <w:r>
+        <w:t>Raspberry</w:t>
+      </w:r>
+      <w:proofErr w:type="spellEnd"/>
+      <w:r>
+        <w:t xml:space="preserve"> Pi übertragen. Dieser Satz kann dann der Tedd</w:t>
       </w:r>
       <w:r>
         <w:t>y dann sagen indem man den Drucksensor betätigt.</w:t>
@@ -4523,7 +5713,15 @@
         <w:t xml:space="preserve">/LF0060/ </w:t>
       </w:r>
       <w:r>
-        <w:t>Es wird eine Babyphone-Funktion geben. Diese dient dazu laute Geräusche, die das Kind beim Schlafen macht, aufzunehmen und in der App wiederzugeben. Man muss den Teddy in die Nähe des Schlafenden stellen und dann die Funktion aktivieren. Diese nimmt dann via einem Mikrofon die Geräusche auf die in seiner Umgebung sind und gibt sie visuell und als Töne wieder.</w:t>
+        <w:t xml:space="preserve">Es wird eine </w:t>
+      </w:r>
+      <w:proofErr w:type="spellStart"/>
+      <w:r>
+        <w:t>Babyphone</w:t>
+      </w:r>
+      <w:proofErr w:type="spellEnd"/>
+      <w:r>
+        <w:t>-Funktion geben. Diese dient dazu laute Geräusche, die das Kind beim Schlafen macht, aufzunehmen und in der App wiederzugeben. Man muss den Teddy in die Nähe des Schlafenden stellen und dann die Funktion aktivieren. Diese nimmt dann via einem Mikrofon die Geräusche auf die in seiner Umgebung sind und gibt sie visuell und als Töne wieder.</w:t>
       </w:r>
     </w:p>
     <w:p>
@@ -4535,6 +5733,7 @@
         <w:rPr>
           <w:b/>
         </w:rPr>
+        <w:lastRenderedPageBreak/>
         <w:t xml:space="preserve">/LF0070/ </w:t>
       </w:r>
       <w:r>
@@ -4580,10 +5779,12 @@
           <w:numId w:val="1"/>
         </w:numPr>
       </w:pPr>
+      <w:bookmarkStart w:id="7" w:name="_Toc412366423"/>
       <w:r>
         <w:lastRenderedPageBreak/>
         <w:t>Produktdaten</w:t>
       </w:r>
+      <w:bookmarkEnd w:id="7"/>
     </w:p>
     <w:p>
       <w:pPr>
@@ -4627,7 +5828,15 @@
         <w:t xml:space="preserve">/LF0050/ </w:t>
       </w:r>
       <w:r>
-        <w:t>aufgenommenen Sätze werden dauerhaft auf dem Raspberry Pi gespeichert, um sie jederzeit wiedergeben zu können.</w:t>
+        <w:t xml:space="preserve">aufgenommenen Sätze werden dauerhaft auf dem </w:t>
+      </w:r>
+      <w:proofErr w:type="spellStart"/>
+      <w:r>
+        <w:t>Raspberry</w:t>
+      </w:r>
+      <w:proofErr w:type="spellEnd"/>
+      <w:r>
+        <w:t xml:space="preserve"> Pi gespeichert, um sie jederzeit wiedergeben zu können.</w:t>
       </w:r>
     </w:p>
     <w:p>
@@ -4638,9 +5847,11 @@
           <w:numId w:val="1"/>
         </w:numPr>
       </w:pPr>
+      <w:bookmarkStart w:id="8" w:name="_Toc412366424"/>
       <w:r>
         <w:t>Zwingende Randbedingungen</w:t>
       </w:r>
+      <w:bookmarkEnd w:id="8"/>
     </w:p>
     <w:p>
       <w:pPr>
@@ -4650,17 +5861,34 @@
           <w:numId w:val="1"/>
         </w:numPr>
       </w:pPr>
+      <w:bookmarkStart w:id="9" w:name="_Toc412366425"/>
       <w:r>
         <w:t xml:space="preserve">Produktumgebung und </w:t>
       </w:r>
       <w:r>
         <w:t>Systemintegration</w:t>
       </w:r>
+      <w:bookmarkEnd w:id="9"/>
     </w:p>
     <w:p>
       <w:pPr>
-        <w:ind w:left="360"/>
-      </w:pPr>
+        <w:ind w:left="708"/>
+      </w:pPr>
+      <w:r>
+        <w:t>Hardware:</w:t>
+      </w:r>
+    </w:p>
+    <w:p>
+      <w:pPr>
+        <w:pStyle w:val="Listenabsatz"/>
+        <w:numPr>
+          <w:ilvl w:val="0"/>
+          <w:numId w:val="3"/>
+        </w:numPr>
+      </w:pPr>
+      <w:r>
+        <w:t>Smartphone mit Android als Betriebssystem</w:t>
+      </w:r>
     </w:p>
     <w:p>
       <w:pPr>
@@ -4670,9 +5898,11 @@
           <w:numId w:val="1"/>
         </w:numPr>
       </w:pPr>
+      <w:bookmarkStart w:id="10" w:name="_Toc412366426"/>
       <w:r>
         <w:t>Vertragsgegenstand</w:t>
       </w:r>
+      <w:bookmarkEnd w:id="10"/>
     </w:p>
     <w:p>
       <w:pPr>
@@ -4682,9 +5912,11 @@
           <w:numId w:val="1"/>
         </w:numPr>
       </w:pPr>
+      <w:bookmarkStart w:id="11" w:name="_Toc412366427"/>
       <w:r>
         <w:t>Lieferumfang</w:t>
       </w:r>
+      <w:bookmarkEnd w:id="11"/>
     </w:p>
     <w:p>
       <w:pPr>
@@ -4694,10 +5926,232 @@
       <w:r>
         <w:t>Das fertige Produkt wird in Form des Teddybären geliefert. Es müssen keine Installationen vorgenommen werden, außer das Runterladen der App aus dem „Google Play Store“.</w:t>
       </w:r>
-      <w:bookmarkStart w:id="0" w:name="_GoBack"/>
-      <w:bookmarkEnd w:id="0"/>
+    </w:p>
+    <w:p>
+      <w:pPr>
+        <w:pStyle w:val="Listenabsatz"/>
+        <w:ind w:left="750"/>
+      </w:pPr>
+    </w:p>
+    <w:p>
+      <w:pPr>
+        <w:pStyle w:val="berschrift2"/>
+        <w:numPr>
+          <w:ilvl w:val="1"/>
+          <w:numId w:val="1"/>
+        </w:numPr>
+      </w:pPr>
+      <w:bookmarkStart w:id="12" w:name="_Toc412366428"/>
+      <w:r>
+        <w:t>Produktleistungen</w:t>
+      </w:r>
+      <w:bookmarkEnd w:id="12"/>
+    </w:p>
+    <w:p>
+      <w:pPr>
+        <w:pStyle w:val="Listenabsatz"/>
+        <w:spacing w:line="360" w:lineRule="auto"/>
+        <w:ind w:left="750"/>
+        <w:rPr>
+          <w:sz w:val="20"/>
+        </w:rPr>
+      </w:pPr>
+      <w:r>
+        <w:rPr>
+          <w:sz w:val="20"/>
+        </w:rPr>
+        <w:t>Werden für bestimmte Funktionen besondere Ansprüche gestellt?</w:t>
+      </w:r>
+    </w:p>
+    <w:p>
+      <w:pPr>
+        <w:pStyle w:val="Listenabsatz"/>
+        <w:ind w:left="750"/>
+        <w:rPr>
+          <w:sz w:val="20"/>
+        </w:rPr>
+      </w:pPr>
+      <w:r>
+        <w:rPr>
+          <w:b/>
+          <w:sz w:val="20"/>
+        </w:rPr>
+        <w:t xml:space="preserve">/LL100/ </w:t>
+      </w:r>
+      <w:r>
+        <w:rPr>
+          <w:sz w:val="20"/>
+        </w:rPr>
+        <w:t xml:space="preserve">Für die Lastfunktion </w:t>
+      </w:r>
+      <w:r>
+        <w:rPr>
+          <w:b/>
+          <w:sz w:val="20"/>
+        </w:rPr>
+        <w:t xml:space="preserve">/LF0020/ </w:t>
+      </w:r>
+      <w:r>
+        <w:rPr>
+          <w:sz w:val="20"/>
+        </w:rPr>
+        <w:t>wird eine Fotoaufnahme-Funktion benötigt, die vom Momentanen Bild das die Teddy-Kamera einfängt ein Bild macht, dieses in einem akzeptablen Format speichert und auf dem Hauptspeicher des Handys speichern kann.</w:t>
+      </w:r>
+    </w:p>
+    <w:p>
+      <w:pPr>
+        <w:pStyle w:val="Listenabsatz"/>
+        <w:ind w:left="750"/>
+        <w:rPr>
+          <w:sz w:val="20"/>
+        </w:rPr>
+      </w:pPr>
+    </w:p>
+    <w:p>
+      <w:pPr>
+        <w:pStyle w:val="Listenabsatz"/>
+        <w:ind w:left="750"/>
+        <w:rPr>
+          <w:sz w:val="20"/>
+        </w:rPr>
+      </w:pPr>
+      <w:r>
+        <w:rPr>
+          <w:b/>
+          <w:sz w:val="20"/>
+        </w:rPr>
+        <w:t xml:space="preserve">/LL200/ </w:t>
+      </w:r>
+      <w:r>
+        <w:rPr>
+          <w:sz w:val="20"/>
+        </w:rPr>
+        <w:t xml:space="preserve">Für die Lastfunktionen </w:t>
+      </w:r>
+      <w:r>
+        <w:rPr>
+          <w:b/>
+          <w:sz w:val="20"/>
+        </w:rPr>
+        <w:t xml:space="preserve">/LF0030/ </w:t>
+      </w:r>
+      <w:r>
+        <w:rPr>
+          <w:sz w:val="20"/>
+        </w:rPr>
+        <w:t xml:space="preserve">und </w:t>
+      </w:r>
+      <w:r>
+        <w:rPr>
+          <w:b/>
+          <w:sz w:val="20"/>
+        </w:rPr>
+        <w:t xml:space="preserve">/LF0060/ </w:t>
+      </w:r>
+      <w:r>
+        <w:rPr>
+          <w:sz w:val="20"/>
+        </w:rPr>
+        <w:t xml:space="preserve">wird eine Videostream-Funktion benötigt. Diese muss eine live-Stream anzeigen und wiedergeben können. Der Stream besteht aus dem was die Kamera des Teddys aufzeichnen. Dies soll ohne große Verzögerungen dann </w:t>
+      </w:r>
+      <w:proofErr w:type="spellStart"/>
+      <w:r>
+        <w:rPr>
+          <w:sz w:val="20"/>
+        </w:rPr>
+        <w:t>anzeigbar</w:t>
+      </w:r>
+      <w:proofErr w:type="spellEnd"/>
+      <w:r>
+        <w:rPr>
+          <w:sz w:val="20"/>
+        </w:rPr>
+        <w:t xml:space="preserve"> sein.</w:t>
+      </w:r>
+    </w:p>
+    <w:p>
+      <w:pPr>
+        <w:pStyle w:val="Listenabsatz"/>
+        <w:ind w:left="750"/>
+        <w:rPr>
+          <w:sz w:val="20"/>
+        </w:rPr>
+      </w:pPr>
+    </w:p>
+    <w:p>
+      <w:pPr>
+        <w:pStyle w:val="berschrift1"/>
+        <w:numPr>
+          <w:ilvl w:val="0"/>
+          <w:numId w:val="1"/>
+        </w:numPr>
+      </w:pPr>
+      <w:bookmarkStart w:id="13" w:name="_Toc412366429"/>
+      <w:r>
+        <w:t>Qualitätsanforderungen</w:t>
+      </w:r>
+      <w:bookmarkEnd w:id="13"/>
+    </w:p>
+    <w:p>
+      <w:pPr>
+        <w:ind w:left="708"/>
+        <w:rPr>
+          <w:sz w:val="20"/>
+        </w:rPr>
+      </w:pPr>
+      <w:r>
+        <w:rPr>
+          <w:sz w:val="20"/>
+        </w:rPr>
+        <w:t>Auf welche Qualitätsanforderungen wird besonders Wert gelegt?</w:t>
+      </w:r>
+    </w:p>
+    <w:p>
+      <w:pPr>
+        <w:ind w:left="708"/>
+      </w:pPr>
+      <w:r>
+        <w:t xml:space="preserve">Besonders auf die </w:t>
+      </w:r>
+      <w:r>
+        <w:rPr>
+          <w:b/>
+        </w:rPr>
+        <w:t>Funktionalität</w:t>
+      </w:r>
+      <w:r>
+        <w:t xml:space="preserve">, </w:t>
+      </w:r>
+      <w:r>
+        <w:rPr>
+          <w:b/>
+        </w:rPr>
+        <w:t xml:space="preserve">Zuverlässigkeit </w:t>
+      </w:r>
+      <w:r>
+        <w:t xml:space="preserve">und </w:t>
+      </w:r>
+      <w:r>
+        <w:rPr>
+          <w:b/>
+        </w:rPr>
+        <w:t>Benutzerfreundlichkeit</w:t>
+      </w:r>
+      <w:r>
+        <w:t xml:space="preserve"> wird großen Wert gelegt.</w:t>
+      </w:r>
+    </w:p>
+    <w:p>
+      <w:pPr>
+        <w:ind w:left="708"/>
+      </w:pPr>
+      <w:r>
+        <w:t>Da es sich um ein Kinderspielzeug handelt muss die Bedienung so einfach und verständlich wie möglich sein. Nicht viel Text, dafür viele Bilder und große eindeutige Knöpfe, sollen das bedienen der App für Kinder leichter machen.</w:t>
+      </w:r>
     </w:p>
     <w:sectPr>
+      <w:headerReference w:type="default" r:id="rId9"/>
+      <w:footerReference w:type="default" r:id="rId10"/>
       <w:pgSz w:w="11906" w:h="16838"/>
       <w:pgMar w:top="1417" w:right="1417" w:bottom="1134" w:left="1417" w:header="708" w:footer="708" w:gutter="0"/>
       <w:pgNumType w:start="0"/>
@@ -4734,6 +6188,142 @@
 </w:endnotes>
 </file>
 
+<file path=word/footer1.xml><?xml version="1.0" encoding="utf-8"?>
+<w:ftr xmlns:wpc="http://schemas.microsoft.com/office/word/2010/wordprocessingCanvas" xmlns:mc="http://schemas.openxmlformats.org/markup-compatibility/2006" xmlns:o="urn:schemas-microsoft-com:office:office" xmlns:r="http://schemas.openxmlformats.org/officeDocument/2006/relationships" xmlns:m="http://schemas.openxmlformats.org/officeDocument/2006/math" xmlns:v="urn:schemas-microsoft-com:vml" xmlns:wp14="http://schemas.microsoft.com/office/word/2010/wordprocessingDrawing" xmlns:wp="http://schemas.openxmlformats.org/drawingml/2006/wordprocessingDrawing" xmlns:w10="urn:schemas-microsoft-com:office:word" xmlns:w="http://schemas.openxmlformats.org/wordprocessingml/2006/main" xmlns:w14="http://schemas.microsoft.com/office/word/2010/wordml" xmlns:w15="http://schemas.microsoft.com/office/word/2012/wordml" xmlns:wpg="http://schemas.microsoft.com/office/word/2010/wordprocessingGroup" xmlns:wpi="http://schemas.microsoft.com/office/word/2010/wordprocessingInk" xmlns:wne="http://schemas.microsoft.com/office/word/2006/wordml" xmlns:wps="http://schemas.microsoft.com/office/word/2010/wordprocessingShape" mc:Ignorable="w14 w15 wp14">
+  <w:tbl>
+    <w:tblPr>
+      <w:tblW w:w="5000" w:type="pct"/>
+      <w:shd w:val="clear" w:color="auto" w:fill="5B9BD5" w:themeFill="accent1"/>
+      <w:tblCellMar>
+        <w:left w:w="115" w:type="dxa"/>
+        <w:right w:w="115" w:type="dxa"/>
+      </w:tblCellMar>
+      <w:tblLook w:val="04A0" w:firstRow="1" w:lastRow="0" w:firstColumn="1" w:lastColumn="0" w:noHBand="0" w:noVBand="1"/>
+    </w:tblPr>
+    <w:tblGrid>
+      <w:gridCol w:w="4536"/>
+      <w:gridCol w:w="4536"/>
+    </w:tblGrid>
+    <w:tr>
+      <w:tc>
+        <w:tcPr>
+          <w:tcW w:w="2500" w:type="pct"/>
+          <w:shd w:val="clear" w:color="auto" w:fill="5B9BD5" w:themeFill="accent1"/>
+          <w:vAlign w:val="center"/>
+        </w:tcPr>
+        <w:p>
+          <w:pPr>
+            <w:pStyle w:val="Fuzeile"/>
+            <w:spacing w:before="80" w:after="80"/>
+            <w:jc w:val="both"/>
+            <w:rPr>
+              <w:caps/>
+              <w:color w:val="FFFFFF" w:themeColor="background1"/>
+              <w:sz w:val="18"/>
+              <w:szCs w:val="18"/>
+            </w:rPr>
+          </w:pPr>
+          <w:sdt>
+            <w:sdtPr>
+              <w:rPr>
+                <w:caps/>
+                <w:color w:val="FFFFFF" w:themeColor="background1"/>
+                <w:sz w:val="18"/>
+                <w:szCs w:val="18"/>
+              </w:rPr>
+              <w:alias w:val="Titel"/>
+              <w:tag w:val=""/>
+              <w:id w:val="-578829839"/>
+              <w:placeholder>
+                <w:docPart w:val="FC5021FA9464478D8AF3CF76A44A2D36"/>
+              </w:placeholder>
+              <w:dataBinding w:prefixMappings="xmlns:ns0='http://purl.org/dc/elements/1.1/' xmlns:ns1='http://schemas.openxmlformats.org/package/2006/metadata/core-properties' " w:xpath="/ns1:coreProperties[1]/ns0:title[1]" w:storeItemID="{6C3C8BC8-F283-45AE-878A-BAB7291924A1}"/>
+              <w:text/>
+            </w:sdtPr>
+            <w:sdtContent>
+              <w:r>
+                <w:rPr>
+                  <w:caps/>
+                  <w:color w:val="FFFFFF" w:themeColor="background1"/>
+                  <w:sz w:val="18"/>
+                  <w:szCs w:val="18"/>
+                </w:rPr>
+                <w:t>Sensitives Kuscheltier</w:t>
+              </w:r>
+            </w:sdtContent>
+          </w:sdt>
+        </w:p>
+      </w:tc>
+      <w:tc>
+        <w:tcPr>
+          <w:tcW w:w="2500" w:type="pct"/>
+          <w:shd w:val="clear" w:color="auto" w:fill="5B9BD5" w:themeFill="accent1"/>
+          <w:vAlign w:val="center"/>
+        </w:tcPr>
+        <w:sdt>
+          <w:sdtPr>
+            <w:rPr>
+              <w:caps/>
+              <w:color w:val="FFFFFF" w:themeColor="background1"/>
+              <w:sz w:val="18"/>
+              <w:szCs w:val="18"/>
+            </w:rPr>
+            <w:alias w:val="Autor"/>
+            <w:tag w:val=""/>
+            <w:id w:val="-1822267932"/>
+            <w:placeholder>
+              <w:docPart w:val="C31EB643DD0A47DA98D3C29BD095EBEE"/>
+            </w:placeholder>
+            <w:dataBinding w:prefixMappings="xmlns:ns0='http://purl.org/dc/elements/1.1/' xmlns:ns1='http://schemas.openxmlformats.org/package/2006/metadata/core-properties' " w:xpath="/ns1:coreProperties[1]/ns0:creator[1]" w:storeItemID="{6C3C8BC8-F283-45AE-878A-BAB7291924A1}"/>
+            <w:text/>
+          </w:sdtPr>
+          <w:sdtContent>
+            <w:p>
+              <w:pPr>
+                <w:pStyle w:val="Fuzeile"/>
+                <w:spacing w:before="80" w:after="80"/>
+                <w:jc w:val="right"/>
+                <w:rPr>
+                  <w:caps/>
+                  <w:color w:val="FFFFFF" w:themeColor="background1"/>
+                  <w:sz w:val="18"/>
+                  <w:szCs w:val="18"/>
+                </w:rPr>
+              </w:pPr>
+              <w:r>
+                <w:rPr>
+                  <w:caps/>
+                  <w:color w:val="FFFFFF" w:themeColor="background1"/>
+                  <w:sz w:val="18"/>
+                  <w:szCs w:val="18"/>
+                </w:rPr>
+                <w:t xml:space="preserve">Lukas </w:t>
+              </w:r>
+              <w:proofErr w:type="spellStart"/>
+              <w:r>
+                <w:rPr>
+                  <w:caps/>
+                  <w:color w:val="FFFFFF" w:themeColor="background1"/>
+                  <w:sz w:val="18"/>
+                  <w:szCs w:val="18"/>
+                </w:rPr>
+                <w:t>Sträßler</w:t>
+              </w:r>
+              <w:proofErr w:type="spellEnd"/>
+            </w:p>
+          </w:sdtContent>
+        </w:sdt>
+      </w:tc>
+    </w:tr>
+  </w:tbl>
+  <w:p>
+    <w:pPr>
+      <w:pStyle w:val="Fuzeile"/>
+    </w:pPr>
+  </w:p>
+</w:ftr>
+</file>
+
 <file path=word/footnotes.xml><?xml version="1.0" encoding="utf-8"?>
 <w:footnotes xmlns:wpc="http://schemas.microsoft.com/office/word/2010/wordprocessingCanvas" xmlns:mc="http://schemas.openxmlformats.org/markup-compatibility/2006" xmlns:o="urn:schemas-microsoft-com:office:office" xmlns:r="http://schemas.openxmlformats.org/officeDocument/2006/relationships" xmlns:m="http://schemas.openxmlformats.org/officeDocument/2006/math" xmlns:v="urn:schemas-microsoft-com:vml" xmlns:wp14="http://schemas.microsoft.com/office/word/2010/wordprocessingDrawing" xmlns:wp="http://schemas.openxmlformats.org/drawingml/2006/wordprocessingDrawing" xmlns:w10="urn:schemas-microsoft-com:office:word" xmlns:w="http://schemas.openxmlformats.org/wordprocessingml/2006/main" xmlns:w14="http://schemas.microsoft.com/office/word/2010/wordml" xmlns:w15="http://schemas.microsoft.com/office/word/2012/wordml" xmlns:wpg="http://schemas.microsoft.com/office/word/2010/wordprocessingGroup" xmlns:wpi="http://schemas.microsoft.com/office/word/2010/wordprocessingInk" xmlns:wne="http://schemas.microsoft.com/office/word/2006/wordml" xmlns:wps="http://schemas.microsoft.com/office/word/2010/wordprocessingShape" mc:Ignorable="w14 w15 wp14">
   <w:footnote w:type="separator" w:id="-1">
@@ -4759,19 +6349,237 @@
 </w:footnotes>
 </file>
 
+<file path=word/header1.xml><?xml version="1.0" encoding="utf-8"?>
+<w:hdr xmlns:wpc="http://schemas.microsoft.com/office/word/2010/wordprocessingCanvas" xmlns:mc="http://schemas.openxmlformats.org/markup-compatibility/2006" xmlns:o="urn:schemas-microsoft-com:office:office" xmlns:r="http://schemas.openxmlformats.org/officeDocument/2006/relationships" xmlns:m="http://schemas.openxmlformats.org/officeDocument/2006/math" xmlns:v="urn:schemas-microsoft-com:vml" xmlns:wp14="http://schemas.microsoft.com/office/word/2010/wordprocessingDrawing" xmlns:wp="http://schemas.openxmlformats.org/drawingml/2006/wordprocessingDrawing" xmlns:w10="urn:schemas-microsoft-com:office:word" xmlns:w="http://schemas.openxmlformats.org/wordprocessingml/2006/main" xmlns:w14="http://schemas.microsoft.com/office/word/2010/wordml" xmlns:w15="http://schemas.microsoft.com/office/word/2012/wordml" xmlns:wpg="http://schemas.microsoft.com/office/word/2010/wordprocessingGroup" xmlns:wpi="http://schemas.microsoft.com/office/word/2010/wordprocessingInk" xmlns:wne="http://schemas.microsoft.com/office/word/2006/wordml" xmlns:wps="http://schemas.microsoft.com/office/word/2010/wordprocessingShape" mc:Ignorable="w14 w15 wp14">
+  <w:p>
+    <w:pPr>
+      <w:pStyle w:val="Kopfzeile"/>
+    </w:pPr>
+    <w:r>
+      <w:rPr>
+        <w:noProof/>
+      </w:rPr>
+      <mc:AlternateContent>
+        <mc:Choice Requires="wps">
+          <w:drawing>
+            <wp:anchor distT="228600" distB="228600" distL="114300" distR="114300" simplePos="0" relativeHeight="251659264" behindDoc="0" locked="0" layoutInCell="1" allowOverlap="0">
+              <wp:simplePos x="0" y="0"/>
+              <wp:positionH relativeFrom="margin">
+                <wp:align>right</wp:align>
+              </wp:positionH>
+              <mc:AlternateContent>
+                <mc:Choice Requires="wp14">
+                  <wp:positionV relativeFrom="page">
+                    <wp14:pctPosVOffset>2300</wp14:pctPosVOffset>
+                  </wp:positionV>
+                </mc:Choice>
+                <mc:Fallback>
+                  <wp:positionV relativeFrom="page">
+                    <wp:posOffset>245745</wp:posOffset>
+                  </wp:positionV>
+                </mc:Fallback>
+              </mc:AlternateContent>
+              <wp:extent cx="594360" cy="987552"/>
+              <wp:effectExtent l="0" t="0" r="0" b="5080"/>
+              <wp:wrapTopAndBottom/>
+              <wp:docPr id="133" name="Rechteck 133"/>
+              <wp:cNvGraphicFramePr>
+                <a:graphicFrameLocks xmlns:a="http://schemas.openxmlformats.org/drawingml/2006/main" noChangeAspect="1"/>
+              </wp:cNvGraphicFramePr>
+              <a:graphic xmlns:a="http://schemas.openxmlformats.org/drawingml/2006/main">
+                <a:graphicData uri="http://schemas.microsoft.com/office/word/2010/wordprocessingShape">
+                  <wps:wsp>
+                    <wps:cNvSpPr>
+                      <a:spLocks noChangeAspect="1"/>
+                    </wps:cNvSpPr>
+                    <wps:spPr>
+                      <a:xfrm>
+                        <a:off x="0" y="0"/>
+                        <a:ext cx="594360" cy="987552"/>
+                      </a:xfrm>
+                      <a:prstGeom prst="rect">
+                        <a:avLst/>
+                      </a:prstGeom>
+                      <a:ln>
+                        <a:noFill/>
+                      </a:ln>
+                    </wps:spPr>
+                    <wps:style>
+                      <a:lnRef idx="2">
+                        <a:schemeClr val="accent1">
+                          <a:shade val="50000"/>
+                        </a:schemeClr>
+                      </a:lnRef>
+                      <a:fillRef idx="1">
+                        <a:schemeClr val="accent1"/>
+                      </a:fillRef>
+                      <a:effectRef idx="0">
+                        <a:schemeClr val="accent1"/>
+                      </a:effectRef>
+                      <a:fontRef idx="minor">
+                        <a:schemeClr val="lt1"/>
+                      </a:fontRef>
+                    </wps:style>
+                    <wps:txbx>
+                      <w:txbxContent>
+                        <w:p>
+                          <w:pPr>
+                            <w:pStyle w:val="Kopfzeile"/>
+                            <w:jc w:val="right"/>
+                            <w:rPr>
+                              <w:color w:val="FFFFFF" w:themeColor="background1"/>
+                              <w:sz w:val="24"/>
+                              <w:szCs w:val="24"/>
+                            </w:rPr>
+                          </w:pPr>
+                          <w:r>
+                            <w:rPr>
+                              <w:color w:val="FFFFFF" w:themeColor="background1"/>
+                              <w:sz w:val="24"/>
+                              <w:szCs w:val="24"/>
+                            </w:rPr>
+                            <w:fldChar w:fldCharType="begin"/>
+                          </w:r>
+                          <w:r>
+                            <w:rPr>
+                              <w:color w:val="FFFFFF" w:themeColor="background1"/>
+                              <w:sz w:val="24"/>
+                              <w:szCs w:val="24"/>
+                            </w:rPr>
+                            <w:instrText>PAGE   \* MERGEFORMAT</w:instrText>
+                          </w:r>
+                          <w:r>
+                            <w:rPr>
+                              <w:color w:val="FFFFFF" w:themeColor="background1"/>
+                              <w:sz w:val="24"/>
+                              <w:szCs w:val="24"/>
+                            </w:rPr>
+                            <w:fldChar w:fldCharType="separate"/>
+                          </w:r>
+                          <w:r>
+                            <w:rPr>
+                              <w:noProof/>
+                              <w:color w:val="FFFFFF" w:themeColor="background1"/>
+                              <w:sz w:val="24"/>
+                              <w:szCs w:val="24"/>
+                              <w:lang w:val="de-DE"/>
+                            </w:rPr>
+                            <w:t>5</w:t>
+                          </w:r>
+                          <w:r>
+                            <w:rPr>
+                              <w:color w:val="FFFFFF" w:themeColor="background1"/>
+                              <w:sz w:val="24"/>
+                              <w:szCs w:val="24"/>
+                            </w:rPr>
+                            <w:fldChar w:fldCharType="end"/>
+                          </w:r>
+                        </w:p>
+                      </w:txbxContent>
+                    </wps:txbx>
+                    <wps:bodyPr rot="0" spcFirstLastPara="0" vertOverflow="overflow" horzOverflow="overflow" vert="horz" wrap="square" lIns="91440" tIns="45720" rIns="91440" bIns="45720" numCol="1" spcCol="0" rtlCol="0" fromWordArt="0" anchor="b" anchorCtr="0" forceAA="0" compatLnSpc="1">
+                      <a:prstTxWarp prst="textNoShape">
+                        <a:avLst/>
+                      </a:prstTxWarp>
+                      <a:noAutofit/>
+                    </wps:bodyPr>
+                  </wps:wsp>
+                </a:graphicData>
+              </a:graphic>
+              <wp14:sizeRelH relativeFrom="page">
+                <wp14:pctWidth>7600</wp14:pctWidth>
+              </wp14:sizeRelH>
+              <wp14:sizeRelV relativeFrom="page">
+                <wp14:pctHeight>9800</wp14:pctHeight>
+              </wp14:sizeRelV>
+            </wp:anchor>
+          </w:drawing>
+        </mc:Choice>
+        <mc:Fallback>
+          <w:pict>
+            <v:rect id="Rechteck 133" o:spid="_x0000_s1057" style="position:absolute;margin-left:-4.4pt;margin-top:0;width:46.8pt;height:77.75pt;z-index:251659264;visibility:visible;mso-wrap-style:square;mso-width-percent:76;mso-height-percent:98;mso-top-percent:23;mso-wrap-distance-left:9pt;mso-wrap-distance-top:18pt;mso-wrap-distance-right:9pt;mso-wrap-distance-bottom:18pt;mso-position-horizontal:right;mso-position-horizontal-relative:margin;mso-position-vertical-relative:page;mso-width-percent:76;mso-height-percent:98;mso-top-percent:23;mso-width-relative:page;mso-height-relative:page;v-text-anchor:bottom" o:gfxdata="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" o:allowoverlap="f" fillcolor="#5b9bd5 [3204]" stroked="f" strokeweight="1pt">
+              <v:path arrowok="t"/>
+              <o:lock v:ext="edit" aspectratio="t"/>
+              <v:textbox>
+                <w:txbxContent>
+                  <w:p>
+                    <w:pPr>
+                      <w:pStyle w:val="Kopfzeile"/>
+                      <w:jc w:val="right"/>
+                      <w:rPr>
+                        <w:color w:val="FFFFFF" w:themeColor="background1"/>
+                        <w:sz w:val="24"/>
+                        <w:szCs w:val="24"/>
+                      </w:rPr>
+                    </w:pPr>
+                    <w:r>
+                      <w:rPr>
+                        <w:color w:val="FFFFFF" w:themeColor="background1"/>
+                        <w:sz w:val="24"/>
+                        <w:szCs w:val="24"/>
+                      </w:rPr>
+                      <w:fldChar w:fldCharType="begin"/>
+                    </w:r>
+                    <w:r>
+                      <w:rPr>
+                        <w:color w:val="FFFFFF" w:themeColor="background1"/>
+                        <w:sz w:val="24"/>
+                        <w:szCs w:val="24"/>
+                      </w:rPr>
+                      <w:instrText>PAGE   \* MERGEFORMAT</w:instrText>
+                    </w:r>
+                    <w:r>
+                      <w:rPr>
+                        <w:color w:val="FFFFFF" w:themeColor="background1"/>
+                        <w:sz w:val="24"/>
+                        <w:szCs w:val="24"/>
+                      </w:rPr>
+                      <w:fldChar w:fldCharType="separate"/>
+                    </w:r>
+                    <w:r>
+                      <w:rPr>
+                        <w:noProof/>
+                        <w:color w:val="FFFFFF" w:themeColor="background1"/>
+                        <w:sz w:val="24"/>
+                        <w:szCs w:val="24"/>
+                        <w:lang w:val="de-DE"/>
+                      </w:rPr>
+                      <w:t>5</w:t>
+                    </w:r>
+                    <w:r>
+                      <w:rPr>
+                        <w:color w:val="FFFFFF" w:themeColor="background1"/>
+                        <w:sz w:val="24"/>
+                        <w:szCs w:val="24"/>
+                      </w:rPr>
+                      <w:fldChar w:fldCharType="end"/>
+                    </w:r>
+                  </w:p>
+                </w:txbxContent>
+              </v:textbox>
+              <w10:wrap type="topAndBottom" anchorx="margin" anchory="page"/>
+            </v:rect>
+          </w:pict>
+        </mc:Fallback>
+      </mc:AlternateContent>
+    </w:r>
+  </w:p>
+</w:hdr>
+</file>
+
 <file path=word/numbering.xml><?xml version="1.0" encoding="utf-8"?>
 <w:numbering xmlns:wpc="http://schemas.microsoft.com/office/word/2010/wordprocessingCanvas" xmlns:mc="http://schemas.openxmlformats.org/markup-compatibility/2006" xmlns:o="urn:schemas-microsoft-com:office:office" xmlns:r="http://schemas.openxmlformats.org/officeDocument/2006/relationships" xmlns:m="http://schemas.openxmlformats.org/officeDocument/2006/math" xmlns:v="urn:schemas-microsoft-com:vml" xmlns:wp14="http://schemas.microsoft.com/office/word/2010/wordprocessingDrawing" xmlns:wp="http://schemas.openxmlformats.org/drawingml/2006/wordprocessingDrawing" xmlns:w10="urn:schemas-microsoft-com:office:word" xmlns:w="http://schemas.openxmlformats.org/wordprocessingml/2006/main" xmlns:w14="http://schemas.microsoft.com/office/word/2010/wordml" xmlns:w15="http://schemas.microsoft.com/office/word/2012/wordml" xmlns:wpg="http://schemas.microsoft.com/office/word/2010/wordprocessingGroup" xmlns:wpi="http://schemas.microsoft.com/office/word/2010/wordprocessingInk" xmlns:wne="http://schemas.microsoft.com/office/word/2006/wordml" xmlns:wps="http://schemas.microsoft.com/office/word/2010/wordprocessingShape" mc:Ignorable="w14 w15 wp14">
   <w:abstractNum w:abstractNumId="0">
-    <w:nsid w:val="3AE639E4"/>
+    <w:nsid w:val="2A0E25D7"/>
     <w:multiLevelType w:val="hybridMultilevel"/>
-    <w:tmpl w:val="5784CFEC"/>
+    <w:tmpl w:val="A548295C"/>
     <w:lvl w:ilvl="0" w:tplc="0C070001">
       <w:start w:val="1"/>
       <w:numFmt w:val="bullet"/>
       <w:lvlText w:val=""/>
       <w:lvlJc w:val="left"/>
       <w:pPr>
-        <w:ind w:left="1440" w:hanging="360"/>
+        <w:ind w:left="1428" w:hanging="360"/>
       </w:pPr>
       <w:rPr>
         <w:rFonts w:ascii="Symbol" w:hAnsi="Symbol" w:hint="default"/>
@@ -4783,7 +6591,7 @@
       <w:lvlText w:val="o"/>
       <w:lvlJc w:val="left"/>
       <w:pPr>
-        <w:ind w:left="2160" w:hanging="360"/>
+        <w:ind w:left="2148" w:hanging="360"/>
       </w:pPr>
       <w:rPr>
         <w:rFonts w:ascii="Courier New" w:hAnsi="Courier New" w:cs="Courier New" w:hint="default"/>
@@ -4795,7 +6603,7 @@
       <w:lvlText w:val=""/>
       <w:lvlJc w:val="left"/>
       <w:pPr>
-        <w:ind w:left="2880" w:hanging="360"/>
+        <w:ind w:left="2868" w:hanging="360"/>
       </w:pPr>
       <w:rPr>
         <w:rFonts w:ascii="Wingdings" w:hAnsi="Wingdings" w:hint="default"/>
@@ -4807,7 +6615,7 @@
       <w:lvlText w:val=""/>
       <w:lvlJc w:val="left"/>
       <w:pPr>
-        <w:ind w:left="3600" w:hanging="360"/>
+        <w:ind w:left="3588" w:hanging="360"/>
       </w:pPr>
       <w:rPr>
         <w:rFonts w:ascii="Symbol" w:hAnsi="Symbol" w:hint="default"/>
@@ -4819,7 +6627,7 @@
       <w:lvlText w:val="o"/>
       <w:lvlJc w:val="left"/>
       <w:pPr>
-        <w:ind w:left="4320" w:hanging="360"/>
+        <w:ind w:left="4308" w:hanging="360"/>
       </w:pPr>
       <w:rPr>
         <w:rFonts w:ascii="Courier New" w:hAnsi="Courier New" w:cs="Courier New" w:hint="default"/>
@@ -4831,7 +6639,7 @@
       <w:lvlText w:val=""/>
       <w:lvlJc w:val="left"/>
       <w:pPr>
-        <w:ind w:left="5040" w:hanging="360"/>
+        <w:ind w:left="5028" w:hanging="360"/>
       </w:pPr>
       <w:rPr>
         <w:rFonts w:ascii="Wingdings" w:hAnsi="Wingdings" w:hint="default"/>
@@ -4843,7 +6651,7 @@
       <w:lvlText w:val=""/>
       <w:lvlJc w:val="left"/>
       <w:pPr>
-        <w:ind w:left="5760" w:hanging="360"/>
+        <w:ind w:left="5748" w:hanging="360"/>
       </w:pPr>
       <w:rPr>
         <w:rFonts w:ascii="Symbol" w:hAnsi="Symbol" w:hint="default"/>
@@ -4855,7 +6663,7 @@
       <w:lvlText w:val="o"/>
       <w:lvlJc w:val="left"/>
       <w:pPr>
-        <w:ind w:left="6480" w:hanging="360"/>
+        <w:ind w:left="6468" w:hanging="360"/>
       </w:pPr>
       <w:rPr>
         <w:rFonts w:ascii="Courier New" w:hAnsi="Courier New" w:cs="Courier New" w:hint="default"/>
@@ -4867,7 +6675,7 @@
       <w:lvlText w:val=""/>
       <w:lvlJc w:val="left"/>
       <w:pPr>
-        <w:ind w:left="7200" w:hanging="360"/>
+        <w:ind w:left="7188" w:hanging="360"/>
       </w:pPr>
       <w:rPr>
         <w:rFonts w:ascii="Wingdings" w:hAnsi="Wingdings" w:hint="default"/>
@@ -4875,6 +6683,119 @@
     </w:lvl>
   </w:abstractNum>
   <w:abstractNum w:abstractNumId="1">
+    <w:nsid w:val="3AE639E4"/>
+    <w:multiLevelType w:val="hybridMultilevel"/>
+    <w:tmpl w:val="5784CFEC"/>
+    <w:lvl w:ilvl="0" w:tplc="0C070001">
+      <w:start w:val="1"/>
+      <w:numFmt w:val="bullet"/>
+      <w:lvlText w:val=""/>
+      <w:lvlJc w:val="left"/>
+      <w:pPr>
+        <w:ind w:left="1440" w:hanging="360"/>
+      </w:pPr>
+      <w:rPr>
+        <w:rFonts w:ascii="Symbol" w:hAnsi="Symbol" w:hint="default"/>
+      </w:rPr>
+    </w:lvl>
+    <w:lvl w:ilvl="1" w:tplc="0C070003" w:tentative="1">
+      <w:start w:val="1"/>
+      <w:numFmt w:val="bullet"/>
+      <w:lvlText w:val="o"/>
+      <w:lvlJc w:val="left"/>
+      <w:pPr>
+        <w:ind w:left="2160" w:hanging="360"/>
+      </w:pPr>
+      <w:rPr>
+        <w:rFonts w:ascii="Courier New" w:hAnsi="Courier New" w:cs="Courier New" w:hint="default"/>
+      </w:rPr>
+    </w:lvl>
+    <w:lvl w:ilvl="2" w:tplc="0C070005" w:tentative="1">
+      <w:start w:val="1"/>
+      <w:numFmt w:val="bullet"/>
+      <w:lvlText w:val=""/>
+      <w:lvlJc w:val="left"/>
+      <w:pPr>
+        <w:ind w:left="2880" w:hanging="360"/>
+      </w:pPr>
+      <w:rPr>
+        <w:rFonts w:ascii="Wingdings" w:hAnsi="Wingdings" w:hint="default"/>
+      </w:rPr>
+    </w:lvl>
+    <w:lvl w:ilvl="3" w:tplc="0C070001" w:tentative="1">
+      <w:start w:val="1"/>
+      <w:numFmt w:val="bullet"/>
+      <w:lvlText w:val=""/>
+      <w:lvlJc w:val="left"/>
+      <w:pPr>
+        <w:ind w:left="3600" w:hanging="360"/>
+      </w:pPr>
+      <w:rPr>
+        <w:rFonts w:ascii="Symbol" w:hAnsi="Symbol" w:hint="default"/>
+      </w:rPr>
+    </w:lvl>
+    <w:lvl w:ilvl="4" w:tplc="0C070003" w:tentative="1">
+      <w:start w:val="1"/>
+      <w:numFmt w:val="bullet"/>
+      <w:lvlText w:val="o"/>
+      <w:lvlJc w:val="left"/>
+      <w:pPr>
+        <w:ind w:left="4320" w:hanging="360"/>
+      </w:pPr>
+      <w:rPr>
+        <w:rFonts w:ascii="Courier New" w:hAnsi="Courier New" w:cs="Courier New" w:hint="default"/>
+      </w:rPr>
+    </w:lvl>
+    <w:lvl w:ilvl="5" w:tplc="0C070005" w:tentative="1">
+      <w:start w:val="1"/>
+      <w:numFmt w:val="bullet"/>
+      <w:lvlText w:val=""/>
+      <w:lvlJc w:val="left"/>
+      <w:pPr>
+        <w:ind w:left="5040" w:hanging="360"/>
+      </w:pPr>
+      <w:rPr>
+        <w:rFonts w:ascii="Wingdings" w:hAnsi="Wingdings" w:hint="default"/>
+      </w:rPr>
+    </w:lvl>
+    <w:lvl w:ilvl="6" w:tplc="0C070001" w:tentative="1">
+      <w:start w:val="1"/>
+      <w:numFmt w:val="bullet"/>
+      <w:lvlText w:val=""/>
+      <w:lvlJc w:val="left"/>
+      <w:pPr>
+        <w:ind w:left="5760" w:hanging="360"/>
+      </w:pPr>
+      <w:rPr>
+        <w:rFonts w:ascii="Symbol" w:hAnsi="Symbol" w:hint="default"/>
+      </w:rPr>
+    </w:lvl>
+    <w:lvl w:ilvl="7" w:tplc="0C070003" w:tentative="1">
+      <w:start w:val="1"/>
+      <w:numFmt w:val="bullet"/>
+      <w:lvlText w:val="o"/>
+      <w:lvlJc w:val="left"/>
+      <w:pPr>
+        <w:ind w:left="6480" w:hanging="360"/>
+      </w:pPr>
+      <w:rPr>
+        <w:rFonts w:ascii="Courier New" w:hAnsi="Courier New" w:cs="Courier New" w:hint="default"/>
+      </w:rPr>
+    </w:lvl>
+    <w:lvl w:ilvl="8" w:tplc="0C070005" w:tentative="1">
+      <w:start w:val="1"/>
+      <w:numFmt w:val="bullet"/>
+      <w:lvlText w:val=""/>
+      <w:lvlJc w:val="left"/>
+      <w:pPr>
+        <w:ind w:left="7200" w:hanging="360"/>
+      </w:pPr>
+      <w:rPr>
+        <w:rFonts w:ascii="Wingdings" w:hAnsi="Wingdings" w:hint="default"/>
+      </w:rPr>
+    </w:lvl>
+  </w:abstractNum>
+  <w:abstractNum w:abstractNumId="2">
     <w:nsid w:val="52F2539C"/>
     <w:multiLevelType w:val="multilevel"/>
     <w:tmpl w:val="E938BE50"/>
@@ -4996,9 +6917,12 @@
     </w:lvl>
   </w:abstractNum>
   <w:num w:numId="1">
+    <w:abstractNumId w:val="2"/>
+  </w:num>
+  <w:num w:numId="2">
     <w:abstractNumId w:val="1"/>
   </w:num>
-  <w:num w:numId="2">
+  <w:num w:numId="3">
     <w:abstractNumId w:val="0"/>
   </w:num>
 </w:numbering>
@@ -5605,7 +7529,714 @@
       <w:szCs w:val="24"/>
     </w:rPr>
   </w:style>
+  <w:style w:type="paragraph" w:styleId="Inhaltsverzeichnisberschrift">
+    <w:name w:val="TOC Heading"/>
+    <w:basedOn w:val="berschrift1"/>
+    <w:next w:val="Standard"/>
+    <w:uiPriority w:val="39"/>
+    <w:unhideWhenUsed/>
+    <w:qFormat/>
+    <w:rsid w:val="00485CFC"/>
+    <w:pPr>
+      <w:outlineLvl w:val="9"/>
+    </w:pPr>
+    <w:rPr>
+      <w:lang w:eastAsia="de-AT"/>
+    </w:rPr>
+  </w:style>
+  <w:style w:type="paragraph" w:styleId="Verzeichnis1">
+    <w:name w:val="toc 1"/>
+    <w:basedOn w:val="Standard"/>
+    <w:next w:val="Standard"/>
+    <w:autoRedefine/>
+    <w:uiPriority w:val="39"/>
+    <w:unhideWhenUsed/>
+    <w:rsid w:val="00485CFC"/>
+    <w:pPr>
+      <w:spacing w:after="100"/>
+    </w:pPr>
+  </w:style>
+  <w:style w:type="paragraph" w:styleId="Verzeichnis2">
+    <w:name w:val="toc 2"/>
+    <w:basedOn w:val="Standard"/>
+    <w:next w:val="Standard"/>
+    <w:autoRedefine/>
+    <w:uiPriority w:val="39"/>
+    <w:unhideWhenUsed/>
+    <w:rsid w:val="00485CFC"/>
+    <w:pPr>
+      <w:spacing w:after="100"/>
+      <w:ind w:left="220"/>
+    </w:pPr>
+  </w:style>
+  <w:style w:type="paragraph" w:styleId="Verzeichnis3">
+    <w:name w:val="toc 3"/>
+    <w:basedOn w:val="Standard"/>
+    <w:next w:val="Standard"/>
+    <w:autoRedefine/>
+    <w:uiPriority w:val="39"/>
+    <w:unhideWhenUsed/>
+    <w:rsid w:val="00485CFC"/>
+    <w:pPr>
+      <w:spacing w:after="100"/>
+      <w:ind w:left="440"/>
+    </w:pPr>
+  </w:style>
+  <w:style w:type="character" w:styleId="Hyperlink">
+    <w:name w:val="Hyperlink"/>
+    <w:basedOn w:val="Absatz-Standardschriftart"/>
+    <w:uiPriority w:val="99"/>
+    <w:unhideWhenUsed/>
+    <w:rsid w:val="00485CFC"/>
+    <w:rPr>
+      <w:color w:val="0563C1" w:themeColor="hyperlink"/>
+      <w:u w:val="single"/>
+    </w:rPr>
+  </w:style>
+  <w:style w:type="paragraph" w:styleId="Kopfzeile">
+    <w:name w:val="header"/>
+    <w:basedOn w:val="Standard"/>
+    <w:link w:val="KopfzeileZchn"/>
+    <w:uiPriority w:val="99"/>
+    <w:unhideWhenUsed/>
+    <w:rsid w:val="00485CFC"/>
+    <w:pPr>
+      <w:tabs>
+        <w:tab w:val="center" w:pos="4536"/>
+        <w:tab w:val="right" w:pos="9072"/>
+      </w:tabs>
+      <w:spacing w:after="0" w:line="240" w:lineRule="auto"/>
+    </w:pPr>
+  </w:style>
+  <w:style w:type="character" w:customStyle="1" w:styleId="KopfzeileZchn">
+    <w:name w:val="Kopfzeile Zchn"/>
+    <w:basedOn w:val="Absatz-Standardschriftart"/>
+    <w:link w:val="Kopfzeile"/>
+    <w:uiPriority w:val="99"/>
+    <w:rsid w:val="00485CFC"/>
+  </w:style>
+  <w:style w:type="paragraph" w:styleId="Fuzeile">
+    <w:name w:val="footer"/>
+    <w:basedOn w:val="Standard"/>
+    <w:link w:val="FuzeileZchn"/>
+    <w:uiPriority w:val="99"/>
+    <w:unhideWhenUsed/>
+    <w:rsid w:val="00485CFC"/>
+    <w:pPr>
+      <w:tabs>
+        <w:tab w:val="center" w:pos="4536"/>
+        <w:tab w:val="right" w:pos="9072"/>
+      </w:tabs>
+      <w:spacing w:after="0" w:line="240" w:lineRule="auto"/>
+    </w:pPr>
+  </w:style>
+  <w:style w:type="character" w:customStyle="1" w:styleId="FuzeileZchn">
+    <w:name w:val="Fußzeile Zchn"/>
+    <w:basedOn w:val="Absatz-Standardschriftart"/>
+    <w:link w:val="Fuzeile"/>
+    <w:uiPriority w:val="99"/>
+    <w:rsid w:val="00485CFC"/>
+  </w:style>
 </w:styles>
+</file>
+
+<file path=word/glossary/document.xml><?xml version="1.0" encoding="utf-8"?>
+<w:glossaryDocument xmlns:wpc="http://schemas.microsoft.com/office/word/2010/wordprocessingCanvas" xmlns:mc="http://schemas.openxmlformats.org/markup-compatibility/2006" xmlns:o="urn:schemas-microsoft-com:office:office" xmlns:r="http://schemas.openxmlformats.org/officeDocument/2006/relationships" xmlns:m="http://schemas.openxmlformats.org/officeDocument/2006/math" xmlns:v="urn:schemas-microsoft-com:vml" xmlns:wp14="http://schemas.microsoft.com/office/word/2010/wordprocessingDrawing" xmlns:wp="http://schemas.openxmlformats.org/drawingml/2006/wordprocessingDrawing" xmlns:w10="urn:schemas-microsoft-com:office:word" xmlns:w="http://schemas.openxmlformats.org/wordprocessingml/2006/main" xmlns:w14="http://schemas.microsoft.com/office/word/2010/wordml" xmlns:w15="http://schemas.microsoft.com/office/word/2012/wordml" xmlns:wpg="http://schemas.microsoft.com/office/word/2010/wordprocessingGroup" xmlns:wpi="http://schemas.microsoft.com/office/word/2010/wordprocessingInk" xmlns:wne="http://schemas.microsoft.com/office/word/2006/wordml" xmlns:wps="http://schemas.microsoft.com/office/word/2010/wordprocessingShape" mc:Ignorable="w14 w15 wp14">
+  <w:docParts>
+    <w:docPart>
+      <w:docPartPr>
+        <w:name w:val="FC5021FA9464478D8AF3CF76A44A2D36"/>
+        <w:category>
+          <w:name w:val="Allgemein"/>
+          <w:gallery w:val="placeholder"/>
+        </w:category>
+        <w:types>
+          <w:type w:val="bbPlcHdr"/>
+        </w:types>
+        <w:behaviors>
+          <w:behavior w:val="content"/>
+        </w:behaviors>
+        <w:guid w:val="{ED332247-9524-427A-A10B-D523B2FF116F}"/>
+      </w:docPartPr>
+      <w:docPartBody>
+        <w:p>
+          <w:pPr>
+            <w:pStyle w:val="FC5021FA9464478D8AF3CF76A44A2D36"/>
+          </w:pPr>
+          <w:r>
+            <w:rPr>
+              <w:caps/>
+              <w:color w:val="FFFFFF" w:themeColor="background1"/>
+              <w:sz w:val="18"/>
+              <w:szCs w:val="18"/>
+              <w:lang w:val="de-DE"/>
+            </w:rPr>
+            <w:t>[Dokumenttitel]</w:t>
+          </w:r>
+        </w:p>
+      </w:docPartBody>
+    </w:docPart>
+    <w:docPart>
+      <w:docPartPr>
+        <w:name w:val="C31EB643DD0A47DA98D3C29BD095EBEE"/>
+        <w:category>
+          <w:name w:val="Allgemein"/>
+          <w:gallery w:val="placeholder"/>
+        </w:category>
+        <w:types>
+          <w:type w:val="bbPlcHdr"/>
+        </w:types>
+        <w:behaviors>
+          <w:behavior w:val="content"/>
+        </w:behaviors>
+        <w:guid w:val="{DCDA596D-21FE-4374-ADF2-573C60632EBC}"/>
+      </w:docPartPr>
+      <w:docPartBody>
+        <w:p>
+          <w:pPr>
+            <w:pStyle w:val="C31EB643DD0A47DA98D3C29BD095EBEE"/>
+          </w:pPr>
+          <w:r>
+            <w:rPr>
+              <w:caps/>
+              <w:color w:val="FFFFFF" w:themeColor="background1"/>
+              <w:sz w:val="18"/>
+              <w:szCs w:val="18"/>
+              <w:lang w:val="de-DE"/>
+            </w:rPr>
+            <w:t>[Name des Autors]</w:t>
+          </w:r>
+        </w:p>
+      </w:docPartBody>
+    </w:docPart>
+  </w:docParts>
+</w:glossaryDocument>
+</file>
+
+<file path=word/glossary/fontTable.xml><?xml version="1.0" encoding="utf-8"?>
+<w:fonts xmlns:mc="http://schemas.openxmlformats.org/markup-compatibility/2006" xmlns:r="http://schemas.openxmlformats.org/officeDocument/2006/relationships" xmlns:w="http://schemas.openxmlformats.org/wordprocessingml/2006/main" xmlns:w14="http://schemas.microsoft.com/office/word/2010/wordml" xmlns:w15="http://schemas.microsoft.com/office/word/2012/wordml" mc:Ignorable="w14 w15">
+  <w:font w:name="Symbol">
+    <w:panose1 w:val="05050102010706020507"/>
+    <w:charset w:val="02"/>
+    <w:family w:val="roman"/>
+    <w:pitch w:val="variable"/>
+    <w:sig w:usb0="00000000" w:usb1="10000000" w:usb2="00000000" w:usb3="00000000" w:csb0="80000000" w:csb1="00000000"/>
+  </w:font>
+  <w:font w:name="Times New Roman">
+    <w:panose1 w:val="02020603050405020304"/>
+    <w:charset w:val="00"/>
+    <w:family w:val="roman"/>
+    <w:pitch w:val="variable"/>
+    <w:sig w:usb0="E0002EFF" w:usb1="C0007843" w:usb2="00000009" w:usb3="00000000" w:csb0="000001FF" w:csb1="00000000"/>
+  </w:font>
+  <w:font w:name="Courier New">
+    <w:panose1 w:val="02070309020205020404"/>
+    <w:charset w:val="00"/>
+    <w:family w:val="modern"/>
+    <w:pitch w:val="fixed"/>
+    <w:sig w:usb0="E0002AFF" w:usb1="C0007843" w:usb2="00000009" w:usb3="00000000" w:csb0="000001FF" w:csb1="00000000"/>
+  </w:font>
+  <w:font w:name="Wingdings">
+    <w:panose1 w:val="05000000000000000000"/>
+    <w:charset w:val="02"/>
+    <w:family w:val="auto"/>
+    <w:pitch w:val="variable"/>
+    <w:sig w:usb0="00000000" w:usb1="10000000" w:usb2="00000000" w:usb3="00000000" w:csb0="80000000" w:csb1="00000000"/>
+  </w:font>
+  <w:font w:name="Calibri">
+    <w:panose1 w:val="020F0502020204030204"/>
+    <w:charset w:val="00"/>
+    <w:family w:val="swiss"/>
+    <w:pitch w:val="variable"/>
+    <w:sig w:usb0="E00002FF" w:usb1="4000ACFF" w:usb2="00000001" w:usb3="00000000" w:csb0="0000019F" w:csb1="00000000"/>
+  </w:font>
+  <w:font w:name="Calibri Light">
+    <w:panose1 w:val="020F0302020204030204"/>
+    <w:charset w:val="00"/>
+    <w:family w:val="swiss"/>
+    <w:pitch w:val="variable"/>
+    <w:sig w:usb0="A00002EF" w:usb1="4000207B" w:usb2="00000000" w:usb3="00000000" w:csb0="0000019F" w:csb1="00000000"/>
+  </w:font>
+</w:fonts>
+</file>
+
+<file path=word/glossary/settings.xml><?xml version="1.0" encoding="utf-8"?>
+<w:settings xmlns:mc="http://schemas.openxmlformats.org/markup-compatibility/2006" xmlns:o="urn:schemas-microsoft-com:office:office" xmlns:r="http://schemas.openxmlformats.org/officeDocument/2006/relationships" xmlns:m="http://schemas.openxmlformats.org/officeDocument/2006/math" xmlns:v="urn:schemas-microsoft-com:vml" xmlns:w10="urn:schemas-microsoft-com:office:word" xmlns:w="http://schemas.openxmlformats.org/wordprocessingml/2006/main" xmlns:w14="http://schemas.microsoft.com/office/word/2010/wordml" xmlns:w15="http://schemas.microsoft.com/office/word/2012/wordml" xmlns:sl="http://schemas.openxmlformats.org/schemaLibrary/2006/main" mc:Ignorable="w14 w15">
+  <w:view w:val="normal"/>
+  <w:defaultTabStop w:val="708"/>
+  <w:hyphenationZone w:val="425"/>
+  <w:characterSpacingControl w:val="doNotCompress"/>
+  <w:compat>
+    <w:useFELayout/>
+    <w:compatSetting w:name="compatibilityMode" w:uri="http://schemas.microsoft.com/office/word" w:val="15"/>
+    <w:compatSetting w:name="overrideTableStyleFontSizeAndJustification" w:uri="http://schemas.microsoft.com/office/word" w:val="1"/>
+    <w:compatSetting w:name="enableOpenTypeFeatures" w:uri="http://schemas.microsoft.com/office/word" w:val="1"/>
+    <w:compatSetting w:name="doNotFlipMirrorIndents" w:uri="http://schemas.microsoft.com/office/word" w:val="1"/>
+    <w:compatSetting w:name="differentiateMultirowTableHeaders" w:uri="http://schemas.microsoft.com/office/word" w:val="1"/>
+  </w:compat>
+  <w:rsids>
+    <w:rsidRoot w:val="004D7EE0"/>
+    <w:rsid w:val="004D7EE0"/>
+    <w:rsid w:val="00F27032"/>
+  </w:rsids>
+  <m:mathPr>
+    <m:mathFont m:val="Cambria Math"/>
+    <m:brkBin m:val="before"/>
+    <m:brkBinSub m:val="--"/>
+    <m:smallFrac m:val="0"/>
+    <m:dispDef/>
+    <m:lMargin m:val="0"/>
+    <m:rMargin m:val="0"/>
+    <m:defJc m:val="centerGroup"/>
+    <m:wrapIndent m:val="1440"/>
+    <m:intLim m:val="subSup"/>
+    <m:naryLim m:val="undOvr"/>
+  </m:mathPr>
+  <w:themeFontLang w:val="de-AT"/>
+  <w:clrSchemeMapping w:bg1="light1" w:t1="dark1" w:bg2="light2" w:t2="dark2" w:accent1="accent1" w:accent2="accent2" w:accent3="accent3" w:accent4="accent4" w:accent5="accent5" w:accent6="accent6" w:hyperlink="hyperlink" w:followedHyperlink="followedHyperlink"/>
+  <w:decimalSymbol w:val=","/>
+  <w:listSeparator w:val=";"/>
+  <w15:chartTrackingRefBased/>
+</w:settings>
+</file>
+
+<file path=word/glossary/styles.xml><?xml version="1.0" encoding="utf-8"?>
+<w:styles xmlns:mc="http://schemas.openxmlformats.org/markup-compatibility/2006" xmlns:r="http://schemas.openxmlformats.org/officeDocument/2006/relationships" xmlns:w="http://schemas.openxmlformats.org/wordprocessingml/2006/main" xmlns:w14="http://schemas.microsoft.com/office/word/2010/wordml" xmlns:w15="http://schemas.microsoft.com/office/word/2012/wordml" mc:Ignorable="w14 w15">
+  <w:docDefaults>
+    <w:rPrDefault>
+      <w:rPr>
+        <w:rFonts w:asciiTheme="minorHAnsi" w:eastAsiaTheme="minorEastAsia" w:hAnsiTheme="minorHAnsi" w:cstheme="minorBidi"/>
+        <w:sz w:val="22"/>
+        <w:szCs w:val="22"/>
+        <w:lang w:val="de-AT" w:eastAsia="de-AT" w:bidi="ar-SA"/>
+      </w:rPr>
+    </w:rPrDefault>
+    <w:pPrDefault>
+      <w:pPr>
+        <w:spacing w:after="160" w:line="259" w:lineRule="auto"/>
+      </w:pPr>
+    </w:pPrDefault>
+  </w:docDefaults>
+  <w:latentStyles w:defLockedState="0" w:defUIPriority="99" w:defSemiHidden="0" w:defUnhideWhenUsed="0" w:defQFormat="0" w:count="371">
+    <w:lsdException w:name="Normal" w:uiPriority="0" w:qFormat="1"/>
+    <w:lsdException w:name="heading 1" w:uiPriority="9" w:qFormat="1"/>
+    <w:lsdException w:name="heading 2" w:semiHidden="1" w:uiPriority="9" w:unhideWhenUsed="1" w:qFormat="1"/>
+    <w:lsdException w:name="heading 3" w:semiHidden="1" w:uiPriority="9" w:unhideWhenUsed="1" w:qFormat="1"/>
+    <w:lsdException w:name="heading 4" w:semiHidden="1" w:uiPriority="9" w:unhideWhenUsed="1" w:qFormat="1"/>
+    <w:lsdException w:name="heading 5" w:semiHidden="1" w:uiPriority="9" w:unhideWhenUsed="1" w:qFormat="1"/>
+    <w:lsdException w:name="heading 6" w:semiHidden="1" w:uiPriority="9" w:unhideWhenUsed="1" w:qFormat="1"/>
+    <w:lsdException w:name="heading 7" w:semiHidden="1" w:uiPriority="9" w:unhideWhenUsed="1" w:qFormat="1"/>
+    <w:lsdException w:name="heading 8" w:semiHidden="1" w:uiPriority="9" w:unhideWhenUsed="1" w:qFormat="1"/>
+    <w:lsdException w:name="heading 9" w:semiHidden="1" w:uiPriority="9" w:unhideWhenUsed="1" w:qFormat="1"/>
+    <w:lsdException w:name="index 1" w:semiHidden="1" w:unhideWhenUsed="1"/>
+    <w:lsdException w:name="index 2" w:semiHidden="1" w:unhideWhenUsed="1"/>
+    <w:lsdException w:name="index 3" w:semiHidden="1" w:unhideWhenUsed="1"/>
+    <w:lsdException w:name="index 4" w:semiHidden="1" w:unhideWhenUsed="1"/>
+    <w:lsdException w:name="index 5" w:semiHidden="1" w:unhideWhenUsed="1"/>
+    <w:lsdException w:name="index 6" w:semiHidden="1" w:unhideWhenUsed="1"/>
+    <w:lsdException w:name="index 7" w:semiHidden="1" w:unhideWhenUsed="1"/>
+    <w:lsdException w:name="index 8" w:semiHidden="1" w:unhideWhenUsed="1"/>
+    <w:lsdException w:name="index 9" w:semiHidden="1" w:unhideWhenUsed="1"/>
+    <w:lsdException w:name="toc 1" w:semiHidden="1" w:uiPriority="39" w:unhideWhenUsed="1"/>
+    <w:lsdException w:name="toc 2" w:semiHidden="1" w:uiPriority="39" w:unhideWhenUsed="1"/>
+    <w:lsdException w:name="toc 3" w:semiHidden="1" w:uiPriority="39" w:unhideWhenUsed="1"/>
+    <w:lsdException w:name="toc 4" w:semiHidden="1" w:uiPriority="39" w:unhideWhenUsed="1"/>
+    <w:lsdException w:name="toc 5" w:semiHidden="1" w:uiPriority="39" w:unhideWhenUsed="1"/>
+    <w:lsdException w:name="toc 6" w:semiHidden="1" w:uiPriority="39" w:unhideWhenUsed="1"/>
+    <w:lsdException w:name="toc 7" w:semiHidden="1" w:uiPriority="39" w:unhideWhenUsed="1"/>
+    <w:lsdException w:name="toc 8" w:semiHidden="1" w:uiPriority="39" w:unhideWhenUsed="1"/>
+    <w:lsdException w:name="toc 9" w:semiHidden="1" w:uiPriority="39" w:unhideWhenUsed="1"/>
+    <w:lsdException w:name="Normal Indent" w:semiHidden="1" w:unhideWhenUsed="1"/>
+    <w:lsdException w:name="footnote text" w:semiHidden="1" w:unhideWhenUsed="1"/>
+    <w:lsdException w:name="annotation text" w:semiHidden="1" w:unhideWhenUsed="1"/>
+    <w:lsdException w:name="header" w:semiHidden="1" w:unhideWhenUsed="1"/>
+    <w:lsdException w:name="footer" w:semiHidden="1" w:unhideWhenUsed="1"/>
+    <w:lsdException w:name="index heading" w:semiHidden="1" w:unhideWhenUsed="1"/>
+    <w:lsdException w:name="caption" w:semiHidden="1" w:uiPriority="35" w:unhideWhenUsed="1" w:qFormat="1"/>
+    <w:lsdException w:name="table of figures" w:semiHidden="1" w:unhideWhenUsed="1"/>
+    <w:lsdException w:name="envelope address" w:semiHidden="1" w:unhideWhenUsed="1"/>
+    <w:lsdException w:name="envelope return" w:semiHidden="1" w:unhideWhenUsed="1"/>
+    <w:lsdException w:name="footnote reference" w:semiHidden="1" w:unhideWhenUsed="1"/>
+    <w:lsdException w:name="annotation reference" w:semiHidden="1" w:unhideWhenUsed="1"/>
+    <w:lsdException w:name="line number" w:semiHidden="1" w:unhideWhenUsed="1"/>
+    <w:lsdException w:name="page number" w:semiHidden="1" w:unhideWhenUsed="1"/>
+    <w:lsdException w:name="endnote reference" w:semiHidden="1" w:unhideWhenUsed="1"/>
+    <w:lsdException w:name="endnote text" w:semiHidden="1" w:unhideWhenUsed="1"/>
+    <w:lsdException w:name="table of authorities" w:semiHidden="1" w:unhideWhenUsed="1"/>
+    <w:lsdException w:name="macro" w:semiHidden="1" w:unhideWhenUsed="1"/>
+    <w:lsdException w:name="toa heading" w:semiHidden="1" w:unhideWhenUsed="1"/>
+    <w:lsdException w:name="List" w:semiHidden="1" w:unhideWhenUsed="1"/>
+    <w:lsdException w:name="List Bullet" w:semiHidden="1" w:unhideWhenUsed="1"/>
+    <w:lsdException w:name="List Number" w:semiHidden="1" w:unhideWhenUsed="1"/>
+    <w:lsdException w:name="List 2" w:semiHidden="1" w:unhideWhenUsed="1"/>
+    <w:lsdException w:name="List 3" w:semiHidden="1" w:unhideWhenUsed="1"/>
+    <w:lsdException w:name="List 4" w:semiHidden="1" w:unhideWhenUsed="1"/>
+    <w:lsdException w:name="List 5" w:semiHidden="1" w:unhideWhenUsed="1"/>
+    <w:lsdException w:name="List Bullet 2" w:semiHidden="1" w:unhideWhenUsed="1"/>
+    <w:lsdException w:name="List Bullet 3" w:semiHidden="1" w:unhideWhenUsed="1"/>
+    <w:lsdException w:name="List Bullet 4" w:semiHidden="1" w:unhideWhenUsed="1"/>
+    <w:lsdException w:name="List Bullet 5" w:semiHidden="1" w:unhideWhenUsed="1"/>
+    <w:lsdException w:name="List Number 2" w:semiHidden="1" w:unhideWhenUsed="1"/>
+    <w:lsdException w:name="List Number 3" w:semiHidden="1" w:unhideWhenUsed="1"/>
+    <w:lsdException w:name="List Number 4" w:semiHidden="1" w:unhideWhenUsed="1"/>
+    <w:lsdException w:name="List Number 5" w:semiHidden="1" w:unhideWhenUsed="1"/>
+    <w:lsdException w:name="Title" w:uiPriority="10" w:qFormat="1"/>
+    <w:lsdException w:name="Closing" w:semiHidden="1" w:unhideWhenUsed="1"/>
+    <w:lsdException w:name="Signature" w:semiHidden="1" w:unhideWhenUsed="1"/>
+    <w:lsdException w:name="Default Paragraph Font" w:semiHidden="1" w:uiPriority="1" w:unhideWhenUsed="1"/>
+    <w:lsdException w:name="Body Text" w:semiHidden="1" w:unhideWhenUsed="1"/>
+    <w:lsdException w:name="Body Text Indent" w:semiHidden="1" w:unhideWhenUsed="1"/>
+    <w:lsdException w:name="List Continue" w:semiHidden="1" w:unhideWhenUsed="1"/>
+    <w:lsdException w:name="List Continue 2" w:semiHidden="1" w:unhideWhenUsed="1"/>
+    <w:lsdException w:name="List Continue 3" w:semiHidden="1" w:unhideWhenUsed="1"/>
+    <w:lsdException w:name="List Continue 4" w:semiHidden="1" w:unhideWhenUsed="1"/>
+    <w:lsdException w:name="List Continue 5" w:semiHidden="1" w:unhideWhenUsed="1"/>
+    <w:lsdException w:name="Message Header" w:semiHidden="1" w:unhideWhenUsed="1"/>
+    <w:lsdException w:name="Subtitle" w:uiPriority="11" w:qFormat="1"/>
+    <w:lsdException w:name="Salutation" w:semiHidden="1" w:unhideWhenUsed="1"/>
+    <w:lsdException w:name="Date" w:semiHidden="1" w:unhideWhenUsed="1"/>
+    <w:lsdException w:name="Body Text First Indent" w:semiHidden="1" w:unhideWhenUsed="1"/>
+    <w:lsdException w:name="Body Text First Indent 2" w:semiHidden="1" w:unhideWhenUsed="1"/>
+    <w:lsdException w:name="Note Heading" w:semiHidden="1" w:unhideWhenUsed="1"/>
+    <w:lsdException w:name="Body Text 2" w:semiHidden="1" w:unhideWhenUsed="1"/>
+    <w:lsdException w:name="Body Text 3" w:semiHidden="1" w:unhideWhenUsed="1"/>
+    <w:lsdException w:name="Body Text Indent 2" w:semiHidden="1" w:unhideWhenUsed="1"/>
+    <w:lsdException w:name="Body Text Indent 3" w:semiHidden="1" w:unhideWhenUsed="1"/>
+    <w:lsdException w:name="Block Text" w:semiHidden="1" w:unhideWhenUsed="1"/>
+    <w:lsdException w:name="Hyperlink" w:semiHidden="1" w:unhideWhenUsed="1"/>
+    <w:lsdException w:name="FollowedHyperlink" w:semiHidden="1" w:unhideWhenUsed="1"/>
+    <w:lsdException w:name="Strong" w:uiPriority="22" w:qFormat="1"/>
+    <w:lsdException w:name="Emphasis" w:uiPriority="20" w:qFormat="1"/>
+    <w:lsdException w:name="Document Map" w:semiHidden="1" w:unhideWhenUsed="1"/>
+    <w:lsdException w:name="Plain Text" w:semiHidden="1" w:unhideWhenUsed="1"/>
+    <w:lsdException w:name="E-mail Signature" w:semiHidden="1" w:unhideWhenUsed="1"/>
+    <w:lsdException w:name="HTML Top of Form" w:semiHidden="1" w:unhideWhenUsed="1"/>
+    <w:lsdException w:name="HTML Bottom of Form" w:semiHidden="1" w:unhideWhenUsed="1"/>
+    <w:lsdException w:name="Normal (Web)" w:semiHidden="1" w:unhideWhenUsed="1"/>
+    <w:lsdException w:name="HTML Acronym" w:semiHidden="1" w:unhideWhenUsed="1"/>
+    <w:lsdException w:name="HTML Address" w:semiHidden="1" w:unhideWhenUsed="1"/>
+    <w:lsdException w:name="HTML Cite" w:semiHidden="1" w:unhideWhenUsed="1"/>
+    <w:lsdException w:name="HTML Code" w:semiHidden="1" w:unhideWhenUsed="1"/>
+    <w:lsdException w:name="HTML Definition" w:semiHidden="1" w:unhideWhenUsed="1"/>
+    <w:lsdException w:name="HTML Keyboard" w:semiHidden="1" w:unhideWhenUsed="1"/>
+    <w:lsdException w:name="HTML Preformatted" w:semiHidden="1" w:unhideWhenUsed="1"/>
+    <w:lsdException w:name="HTML Sample" w:semiHidden="1" w:unhideWhenUsed="1"/>
+    <w:lsdException w:name="HTML Typewriter" w:semiHidden="1" w:unhideWhenUsed="1"/>
+    <w:lsdException w:name="HTML Variable" w:semiHidden="1" w:unhideWhenUsed="1"/>
+    <w:lsdException w:name="Normal Table" w:semiHidden="1" w:unhideWhenUsed="1"/>
+    <w:lsdException w:name="annotation subject" w:semiHidden="1" w:unhideWhenUsed="1"/>
+    <w:lsdException w:name="No List" w:semiHidden="1" w:unhideWhenUsed="1"/>
+    <w:lsdException w:name="Outline List 1" w:semiHidden="1" w:unhideWhenUsed="1"/>
+    <w:lsdException w:name="Outline List 2" w:semiHidden="1" w:unhideWhenUsed="1"/>
+    <w:lsdException w:name="Outline List 3" w:semiHidden="1" w:unhideWhenUsed="1"/>
+    <w:lsdException w:name="Table Simple 1" w:semiHidden="1" w:unhideWhenUsed="1"/>
+    <w:lsdException w:name="Table Simple 2" w:semiHidden="1" w:unhideWhenUsed="1"/>
+    <w:lsdException w:name="Table Simple 3" w:semiHidden="1" w:unhideWhenUsed="1"/>
+    <w:lsdException w:name="Table Classic 1" w:semiHidden="1" w:unhideWhenUsed="1"/>
+    <w:lsdException w:name="Table Classic 2" w:semiHidden="1" w:unhideWhenUsed="1"/>
+    <w:lsdException w:name="Table Classic 3" w:semiHidden="1" w:unhideWhenUsed="1"/>
+    <w:lsdException w:name="Table Classic 4" w:semiHidden="1" w:unhideWhenUsed="1"/>
+    <w:lsdException w:name="Table Colorful 1" w:semiHidden="1" w:unhideWhenUsed="1"/>
+    <w:lsdException w:name="Table Colorful 2" w:semiHidden="1" w:unhideWhenUsed="1"/>
+    <w:lsdException w:name="Table Colorful 3" w:semiHidden="1" w:unhideWhenUsed="1"/>
+    <w:lsdException w:name="Table Columns 1" w:semiHidden="1" w:unhideWhenUsed="1"/>
+    <w:lsdException w:name="Table Columns 2" w:semiHidden="1" w:unhideWhenUsed="1"/>
+    <w:lsdException w:name="Table Columns 3" w:semiHidden="1" w:unhideWhenUsed="1"/>
+    <w:lsdException w:name="Table Columns 4" w:semiHidden="1" w:unhideWhenUsed="1"/>
+    <w:lsdException w:name="Table Columns 5" w:semiHidden="1" w:unhideWhenUsed="1"/>
+    <w:lsdException w:name="Table Grid 1" w:semiHidden="1" w:unhideWhenUsed="1"/>
+    <w:lsdException w:name="Table Grid 2" w:semiHidden="1" w:unhideWhenUsed="1"/>
+    <w:lsdException w:name="Table Grid 3" w:semiHidden="1" w:unhideWhenUsed="1"/>
+    <w:lsdException w:name="Table Grid 4" w:semiHidden="1" w:unhideWhenUsed="1"/>
+    <w:lsdException w:name="Table Grid 5" w:semiHidden="1" w:unhideWhenUsed="1"/>
+    <w:lsdException w:name="Table Grid 6" w:semiHidden="1" w:unhideWhenUsed="1"/>
+    <w:lsdException w:name="Table Grid 7" w:semiHidden="1" w:unhideWhenUsed="1"/>
+    <w:lsdException w:name="Table Grid 8" w:semiHidden="1" w:unhideWhenUsed="1"/>
+    <w:lsdException w:name="Table List 1" w:semiHidden="1" w:unhideWhenUsed="1"/>
+    <w:lsdException w:name="Table List 2" w:semiHidden="1" w:unhideWhenUsed="1"/>
+    <w:lsdException w:name="Table List 3" w:semiHidden="1" w:unhideWhenUsed="1"/>
+    <w:lsdException w:name="Table List 4" w:semiHidden="1" w:unhideWhenUsed="1"/>
+    <w:lsdException w:name="Table List 5" w:semiHidden="1" w:unhideWhenUsed="1"/>
+    <w:lsdException w:name="Table List 6" w:semiHidden="1" w:unhideWhenUsed="1"/>
+    <w:lsdException w:name="Table List 7" w:semiHidden="1" w:unhideWhenUsed="1"/>
+    <w:lsdException w:name="Table List 8" w:semiHidden="1" w:unhideWhenUsed="1"/>
+    <w:lsdException w:name="Table 3D effects 1" w:semiHidden="1" w:unhideWhenUsed="1"/>
+    <w:lsdException w:name="Table 3D effects 2" w:semiHidden="1" w:unhideWhenUsed="1"/>
+    <w:lsdException w:name="Table 3D effects 3" w:semiHidden="1" w:unhideWhenUsed="1"/>
+    <w:lsdException w:name="Table Contemporary" w:semiHidden="1" w:unhideWhenUsed="1"/>
+    <w:lsdException w:name="Table Elegant" w:semiHidden="1" w:unhideWhenUsed="1"/>
+    <w:lsdException w:name="Table Professional" w:semiHidden="1" w:unhideWhenUsed="1"/>
+    <w:lsdException w:name="Table Subtle 1" w:semiHidden="1" w:unhideWhenUsed="1"/>
+    <w:lsdException w:name="Table Subtle 2" w:semiHidden="1" w:unhideWhenUsed="1"/>
+    <w:lsdException w:name="Table Web 1" w:semiHidden="1" w:unhideWhenUsed="1"/>
+    <w:lsdException w:name="Table Web 2" w:semiHidden="1" w:unhideWhenUsed="1"/>
+    <w:lsdException w:name="Table Web 3" w:semiHidden="1" w:unhideWhenUsed="1"/>
+    <w:lsdException w:name="Balloon Text" w:semiHidden="1" w:unhideWhenUsed="1"/>
+    <w:lsdException w:name="Table Grid" w:uiPriority="39"/>
+    <w:lsdException w:name="Table Theme" w:semiHidden="1" w:unhideWhenUsed="1"/>
+    <w:lsdException w:name="Placeholder Text" w:semiHidden="1"/>
+    <w:lsdException w:name="No Spacing" w:uiPriority="1" w:qFormat="1"/>
+    <w:lsdException w:name="Light Shading" w:uiPriority="60"/>
+    <w:lsdException w:name="Light List" w:uiPriority="61"/>
+    <w:lsdException w:name="Light Grid" w:uiPriority="62"/>
+    <w:lsdException w:name="Medium Shading 1" w:uiPriority="63"/>
+    <w:lsdException w:name="Medium Shading 2" w:uiPriority="64"/>
+    <w:lsdException w:name="Medium List 1" w:uiPriority="65"/>
+    <w:lsdException w:name="Medium List 2" w:uiPriority="66"/>
+    <w:lsdException w:name="Medium Grid 1" w:uiPriority="67"/>
+    <w:lsdException w:name="Medium Grid 2" w:uiPriority="68"/>
+    <w:lsdException w:name="Medium Grid 3" w:uiPriority="69"/>
+    <w:lsdException w:name="Dark List" w:uiPriority="70"/>
+    <w:lsdException w:name="Colorful Shading" w:uiPriority="71"/>
+    <w:lsdException w:name="Colorful List" w:uiPriority="72"/>
+    <w:lsdException w:name="Colorful Grid" w:uiPriority="73"/>
+    <w:lsdException w:name="Light Shading Accent 1" w:uiPriority="60"/>
+    <w:lsdException w:name="Light List Accent 1" w:uiPriority="61"/>
+    <w:lsdException w:name="Light Grid Accent 1" w:uiPriority="62"/>
+    <w:lsdException w:name="Medium Shading 1 Accent 1" w:uiPriority="63"/>
+    <w:lsdException w:name="Medium Shading 2 Accent 1" w:uiPriority="64"/>
+    <w:lsdException w:name="Medium List 1 Accent 1" w:uiPriority="65"/>
+    <w:lsdException w:name="Revision" w:semiHidden="1"/>
+    <w:lsdException w:name="List Paragraph" w:uiPriority="34" w:qFormat="1"/>
+    <w:lsdException w:name="Quote" w:uiPriority="29" w:qFormat="1"/>
+    <w:lsdException w:name="Intense Quote" w:uiPriority="30" w:qFormat="1"/>
+    <w:lsdException w:name="Medium List 2 Accent 1" w:uiPriority="66"/>
+    <w:lsdException w:name="Medium Grid 1 Accent 1" w:uiPriority="67"/>
+    <w:lsdException w:name="Medium Grid 2 Accent 1" w:uiPriority="68"/>
+    <w:lsdException w:name="Medium Grid 3 Accent 1" w:uiPriority="69"/>
+    <w:lsdException w:name="Dark List Accent 1" w:uiPriority="70"/>
+    <w:lsdException w:name="Colorful Shading Accent 1" w:uiPriority="71"/>
+    <w:lsdException w:name="Colorful List Accent 1" w:uiPriority="72"/>
+    <w:lsdException w:name="Colorful Grid Accent 1" w:uiPriority="73"/>
+    <w:lsdException w:name="Light Shading Accent 2" w:uiPriority="60"/>
+    <w:lsdException w:name="Light List Accent 2" w:uiPriority="61"/>
+    <w:lsdException w:name="Light Grid Accent 2" w:uiPriority="62"/>
+    <w:lsdException w:name="Medium Shading 1 Accent 2" w:uiPriority="63"/>
+    <w:lsdException w:name="Medium Shading 2 Accent 2" w:uiPriority="64"/>
+    <w:lsdException w:name="Medium List 1 Accent 2" w:uiPriority="65"/>
+    <w:lsdException w:name="Medium List 2 Accent 2" w:uiPriority="66"/>
+    <w:lsdException w:name="Medium Grid 1 Accent 2" w:uiPriority="67"/>
+    <w:lsdException w:name="Medium Grid 2 Accent 2" w:uiPriority="68"/>
+    <w:lsdException w:name="Medium Grid 3 Accent 2" w:uiPriority="69"/>
+    <w:lsdException w:name="Dark List Accent 2" w:uiPriority="70"/>
+    <w:lsdException w:name="Colorful Shading Accent 2" w:uiPriority="71"/>
+    <w:lsdException w:name="Colorful List Accent 2" w:uiPriority="72"/>
+    <w:lsdException w:name="Colorful Grid Accent 2" w:uiPriority="73"/>
+    <w:lsdException w:name="Light Shading Accent 3" w:uiPriority="60"/>
+    <w:lsdException w:name="Light List Accent 3" w:uiPriority="61"/>
+    <w:lsdException w:name="Light Grid Accent 3" w:uiPriority="62"/>
+    <w:lsdException w:name="Medium Shading 1 Accent 3" w:uiPriority="63"/>
+    <w:lsdException w:name="Medium Shading 2 Accent 3" w:uiPriority="64"/>
+    <w:lsdException w:name="Medium List 1 Accent 3" w:uiPriority="65"/>
+    <w:lsdException w:name="Medium List 2 Accent 3" w:uiPriority="66"/>
+    <w:lsdException w:name="Medium Grid 1 Accent 3" w:uiPriority="67"/>
+    <w:lsdException w:name="Medium Grid 2 Accent 3" w:uiPriority="68"/>
+    <w:lsdException w:name="Medium Grid 3 Accent 3" w:uiPriority="69"/>
+    <w:lsdException w:name="Dark List Accent 3" w:uiPriority="70"/>
+    <w:lsdException w:name="Colorful Shading Accent 3" w:uiPriority="71"/>
+    <w:lsdException w:name="Colorful List Accent 3" w:uiPriority="72"/>
+    <w:lsdException w:name="Colorful Grid Accent 3" w:uiPriority="73"/>
+    <w:lsdException w:name="Light Shading Accent 4" w:uiPriority="60"/>
+    <w:lsdException w:name="Light List Accent 4" w:uiPriority="61"/>
+    <w:lsdException w:name="Light Grid Accent 4" w:uiPriority="62"/>
+    <w:lsdException w:name="Medium Shading 1 Accent 4" w:uiPriority="63"/>
+    <w:lsdException w:name="Medium Shading 2 Accent 4" w:uiPriority="64"/>
+    <w:lsdException w:name="Medium List 1 Accent 4" w:uiPriority="65"/>
+    <w:lsdException w:name="Medium List 2 Accent 4" w:uiPriority="66"/>
+    <w:lsdException w:name="Medium Grid 1 Accent 4" w:uiPriority="67"/>
+    <w:lsdException w:name="Medium Grid 2 Accent 4" w:uiPriority="68"/>
+    <w:lsdException w:name="Medium Grid 3 Accent 4" w:uiPriority="69"/>
+    <w:lsdException w:name="Dark List Accent 4" w:uiPriority="70"/>
+    <w:lsdException w:name="Colorful Shading Accent 4" w:uiPriority="71"/>
+    <w:lsdException w:name="Colorful List Accent 4" w:uiPriority="72"/>
+    <w:lsdException w:name="Colorful Grid Accent 4" w:uiPriority="73"/>
+    <w:lsdException w:name="Light Shading Accent 5" w:uiPriority="60"/>
+    <w:lsdException w:name="Light List Accent 5" w:uiPriority="61"/>
+    <w:lsdException w:name="Light Grid Accent 5" w:uiPriority="62"/>
+    <w:lsdException w:name="Medium Shading 1 Accent 5" w:uiPriority="63"/>
+    <w:lsdException w:name="Medium Shading 2 Accent 5" w:uiPriority="64"/>
+    <w:lsdException w:name="Medium List 1 Accent 5" w:uiPriority="65"/>
+    <w:lsdException w:name="Medium List 2 Accent 5" w:uiPriority="66"/>
+    <w:lsdException w:name="Medium Grid 1 Accent 5" w:uiPriority="67"/>
+    <w:lsdException w:name="Medium Grid 2 Accent 5" w:uiPriority="68"/>
+    <w:lsdException w:name="Medium Grid 3 Accent 5" w:uiPriority="69"/>
+    <w:lsdException w:name="Dark List Accent 5" w:uiPriority="70"/>
+    <w:lsdException w:name="Colorful Shading Accent 5" w:uiPriority="71"/>
+    <w:lsdException w:name="Colorful List Accent 5" w:uiPriority="72"/>
+    <w:lsdException w:name="Colorful Grid Accent 5" w:uiPriority="73"/>
+    <w:lsdException w:name="Light Shading Accent 6" w:uiPriority="60"/>
+    <w:lsdException w:name="Light List Accent 6" w:uiPriority="61"/>
+    <w:lsdException w:name="Light Grid Accent 6" w:uiPriority="62"/>
+    <w:lsdException w:name="Medium Shading 1 Accent 6" w:uiPriority="63"/>
+    <w:lsdException w:name="Medium Shading 2 Accent 6" w:uiPriority="64"/>
+    <w:lsdException w:name="Medium List 1 Accent 6" w:uiPriority="65"/>
+    <w:lsdException w:name="Medium List 2 Accent 6" w:uiPriority="66"/>
+    <w:lsdException w:name="Medium Grid 1 Accent 6" w:uiPriority="67"/>
+    <w:lsdException w:name="Medium Grid 2 Accent 6" w:uiPriority="68"/>
+    <w:lsdException w:name="Medium Grid 3 Accent 6" w:uiPriority="69"/>
+    <w:lsdException w:name="Dark List Accent 6" w:uiPriority="70"/>
+    <w:lsdException w:name="Colorful Shading Accent 6" w:uiPriority="71"/>
+    <w:lsdException w:name="Colorful List Accent 6" w:uiPriority="72"/>
+    <w:lsdException w:name="Colorful Grid Accent 6" w:uiPriority="73"/>
+    <w:lsdException w:name="Subtle Emphasis" w:uiPriority="19" w:qFormat="1"/>
+    <w:lsdException w:name="Intense Emphasis" w:uiPriority="21" w:qFormat="1"/>
+    <w:lsdException w:name="Subtle Reference" w:uiPriority="31" w:qFormat="1"/>
+    <w:lsdException w:name="Intense Reference" w:uiPriority="32" w:qFormat="1"/>
+    <w:lsdException w:name="Book Title" w:uiPriority="33" w:qFormat="1"/>
+    <w:lsdException w:name="Bibliography" w:semiHidden="1" w:uiPriority="37" w:unhideWhenUsed="1"/>
+    <w:lsdException w:name="TOC Heading" w:semiHidden="1" w:uiPriority="39" w:unhideWhenUsed="1" w:qFormat="1"/>
+    <w:lsdException w:name="Plain Table 1" w:uiPriority="41"/>
+    <w:lsdException w:name="Plain Table 2" w:uiPriority="42"/>
+    <w:lsdException w:name="Plain Table 3" w:uiPriority="43"/>
+    <w:lsdException w:name="Plain Table 4" w:uiPriority="44"/>
+    <w:lsdException w:name="Plain Table 5" w:uiPriority="45"/>
+    <w:lsdException w:name="Grid Table Light" w:uiPriority="40"/>
+    <w:lsdException w:name="Grid Table 1 Light" w:uiPriority="46"/>
+    <w:lsdException w:name="Grid Table 2" w:uiPriority="47"/>
+    <w:lsdException w:name="Grid Table 3" w:uiPriority="48"/>
+    <w:lsdException w:name="Grid Table 4" w:uiPriority="49"/>
+    <w:lsdException w:name="Grid Table 5 Dark" w:uiPriority="50"/>
+    <w:lsdException w:name="Grid Table 6 Colorful" w:uiPriority="51"/>
+    <w:lsdException w:name="Grid Table 7 Colorful" w:uiPriority="52"/>
+    <w:lsdException w:name="Grid Table 1 Light Accent 1" w:uiPriority="46"/>
+    <w:lsdException w:name="Grid Table 2 Accent 1" w:uiPriority="47"/>
+    <w:lsdException w:name="Grid Table 3 Accent 1" w:uiPriority="48"/>
+    <w:lsdException w:name="Grid Table 4 Accent 1" w:uiPriority="49"/>
+    <w:lsdException w:name="Grid Table 5 Dark Accent 1" w:uiPriority="50"/>
+    <w:lsdException w:name="Grid Table 6 Colorful Accent 1" w:uiPriority="51"/>
+    <w:lsdException w:name="Grid Table 7 Colorful Accent 1" w:uiPriority="52"/>
+    <w:lsdException w:name="Grid Table 1 Light Accent 2" w:uiPriority="46"/>
+    <w:lsdException w:name="Grid Table 2 Accent 2" w:uiPriority="47"/>
+    <w:lsdException w:name="Grid Table 3 Accent 2" w:uiPriority="48"/>
+    <w:lsdException w:name="Grid Table 4 Accent 2" w:uiPriority="49"/>
+    <w:lsdException w:name="Grid Table 5 Dark Accent 2" w:uiPriority="50"/>
+    <w:lsdException w:name="Grid Table 6 Colorful Accent 2" w:uiPriority="51"/>
+    <w:lsdException w:name="Grid Table 7 Colorful Accent 2" w:uiPriority="52"/>
+    <w:lsdException w:name="Grid Table 1 Light Accent 3" w:uiPriority="46"/>
+    <w:lsdException w:name="Grid Table 2 Accent 3" w:uiPriority="47"/>
+    <w:lsdException w:name="Grid Table 3 Accent 3" w:uiPriority="48"/>
+    <w:lsdException w:name="Grid Table 4 Accent 3" w:uiPriority="49"/>
+    <w:lsdException w:name="Grid Table 5 Dark Accent 3" w:uiPriority="50"/>
+    <w:lsdException w:name="Grid Table 6 Colorful Accent 3" w:uiPriority="51"/>
+    <w:lsdException w:name="Grid Table 7 Colorful Accent 3" w:uiPriority="52"/>
+    <w:lsdException w:name="Grid Table 1 Light Accent 4" w:uiPriority="46"/>
+    <w:lsdException w:name="Grid Table 2 Accent 4" w:uiPriority="47"/>
+    <w:lsdException w:name="Grid Table 3 Accent 4" w:uiPriority="48"/>
+    <w:lsdException w:name="Grid Table 4 Accent 4" w:uiPriority="49"/>
+    <w:lsdException w:name="Grid Table 5 Dark Accent 4" w:uiPriority="50"/>
+    <w:lsdException w:name="Grid Table 6 Colorful Accent 4" w:uiPriority="51"/>
+    <w:lsdException w:name="Grid Table 7 Colorful Accent 4" w:uiPriority="52"/>
+    <w:lsdException w:name="Grid Table 1 Light Accent 5" w:uiPriority="46"/>
+    <w:lsdException w:name="Grid Table 2 Accent 5" w:uiPriority="47"/>
+    <w:lsdException w:name="Grid Table 3 Accent 5" w:uiPriority="48"/>
+    <w:lsdException w:name="Grid Table 4 Accent 5" w:uiPriority="49"/>
+    <w:lsdException w:name="Grid Table 5 Dark Accent 5" w:uiPriority="50"/>
+    <w:lsdException w:name="Grid Table 6 Colorful Accent 5" w:uiPriority="51"/>
+    <w:lsdException w:name="Grid Table 7 Colorful Accent 5" w:uiPriority="52"/>
+    <w:lsdException w:name="Grid Table 1 Light Accent 6" w:uiPriority="46"/>
+    <w:lsdException w:name="Grid Table 2 Accent 6" w:uiPriority="47"/>
+    <w:lsdException w:name="Grid Table 3 Accent 6" w:uiPriority="48"/>
+    <w:lsdException w:name="Grid Table 4 Accent 6" w:uiPriority="49"/>
+    <w:lsdException w:name="Grid Table 5 Dark Accent 6" w:uiPriority="50"/>
+    <w:lsdException w:name="Grid Table 6 Colorful Accent 6" w:uiPriority="51"/>
+    <w:lsdException w:name="Grid Table 7 Colorful Accent 6" w:uiPriority="52"/>
+    <w:lsdException w:name="List Table 1 Light" w:uiPriority="46"/>
+    <w:lsdException w:name="List Table 2" w:uiPriority="47"/>
+    <w:lsdException w:name="List Table 3" w:uiPriority="48"/>
+    <w:lsdException w:name="List Table 4" w:uiPriority="49"/>
+    <w:lsdException w:name="List Table 5 Dark" w:uiPriority="50"/>
+    <w:lsdException w:name="List Table 6 Colorful" w:uiPriority="51"/>
+    <w:lsdException w:name="List Table 7 Colorful" w:uiPriority="52"/>
+    <w:lsdException w:name="List Table 1 Light Accent 1" w:uiPriority="46"/>
+    <w:lsdException w:name="List Table 2 Accent 1" w:uiPriority="47"/>
+    <w:lsdException w:name="List Table 3 Accent 1" w:uiPriority="48"/>
+    <w:lsdException w:name="List Table 4 Accent 1" w:uiPriority="49"/>
+    <w:lsdException w:name="List Table 5 Dark Accent 1" w:uiPriority="50"/>
+    <w:lsdException w:name="List Table 6 Colorful Accent 1" w:uiPriority="51"/>
+    <w:lsdException w:name="List Table 7 Colorful Accent 1" w:uiPriority="52"/>
+    <w:lsdException w:name="List Table 1 Light Accent 2" w:uiPriority="46"/>
+    <w:lsdException w:name="List Table 2 Accent 2" w:uiPriority="47"/>
+    <w:lsdException w:name="List Table 3 Accent 2" w:uiPriority="48"/>
+    <w:lsdException w:name="List Table 4 Accent 2" w:uiPriority="49"/>
+    <w:lsdException w:name="List Table 5 Dark Accent 2" w:uiPriority="50"/>
+    <w:lsdException w:name="List Table 6 Colorful Accent 2" w:uiPriority="51"/>
+    <w:lsdException w:name="List Table 7 Colorful Accent 2" w:uiPriority="52"/>
+    <w:lsdException w:name="List Table 1 Light Accent 3" w:uiPriority="46"/>
+    <w:lsdException w:name="List Table 2 Accent 3" w:uiPriority="47"/>
+    <w:lsdException w:name="List Table 3 Accent 3" w:uiPriority="48"/>
+    <w:lsdException w:name="List Table 4 Accent 3" w:uiPriority="49"/>
+    <w:lsdException w:name="List Table 5 Dark Accent 3" w:uiPriority="50"/>
+    <w:lsdException w:name="List Table 6 Colorful Accent 3" w:uiPriority="51"/>
+    <w:lsdException w:name="List Table 7 Colorful Accent 3" w:uiPriority="52"/>
+    <w:lsdException w:name="List Table 1 Light Accent 4" w:uiPriority="46"/>
+    <w:lsdException w:name="List Table 2 Accent 4" w:uiPriority="47"/>
+    <w:lsdException w:name="List Table 3 Accent 4" w:uiPriority="48"/>
+    <w:lsdException w:name="List Table 4 Accent 4" w:uiPriority="49"/>
+    <w:lsdException w:name="List Table 5 Dark Accent 4" w:uiPriority="50"/>
+    <w:lsdException w:name="List Table 6 Colorful Accent 4" w:uiPriority="51"/>
+    <w:lsdException w:name="List Table 7 Colorful Accent 4" w:uiPriority="52"/>
+    <w:lsdException w:name="List Table 1 Light Accent 5" w:uiPriority="46"/>
+    <w:lsdException w:name="List Table 2 Accent 5" w:uiPriority="47"/>
+    <w:lsdException w:name="List Table 3 Accent 5" w:uiPriority="48"/>
+    <w:lsdException w:name="List Table 4 Accent 5" w:uiPriority="49"/>
+    <w:lsdException w:name="List Table 5 Dark Accent 5" w:uiPriority="50"/>
+    <w:lsdException w:name="List Table 6 Colorful Accent 5" w:uiPriority="51"/>
+    <w:lsdException w:name="List Table 7 Colorful Accent 5" w:uiPriority="52"/>
+    <w:lsdException w:name="List Table 1 Light Accent 6" w:uiPriority="46"/>
+    <w:lsdException w:name="List Table 2 Accent 6" w:uiPriority="47"/>
+    <w:lsdException w:name="List Table 3 Accent 6" w:uiPriority="48"/>
+    <w:lsdException w:name="List Table 4 Accent 6" w:uiPriority="49"/>
+    <w:lsdException w:name="List Table 5 Dark Accent 6" w:uiPriority="50"/>
+    <w:lsdException w:name="List Table 6 Colorful Accent 6" w:uiPriority="51"/>
+    <w:lsdException w:name="List Table 7 Colorful Accent 6" w:uiPriority="52"/>
+  </w:latentStyles>
+  <w:style w:type="paragraph" w:default="1" w:styleId="Standard">
+    <w:name w:val="Normal"/>
+    <w:qFormat/>
+  </w:style>
+  <w:style w:type="character" w:default="1" w:styleId="Absatz-Standardschriftart">
+    <w:name w:val="Default Paragraph Font"/>
+    <w:uiPriority w:val="1"/>
+    <w:semiHidden/>
+    <w:unhideWhenUsed/>
+  </w:style>
+  <w:style w:type="table" w:default="1" w:styleId="NormaleTabelle">
+    <w:name w:val="Normal Table"/>
+    <w:uiPriority w:val="99"/>
+    <w:semiHidden/>
+    <w:unhideWhenUsed/>
+    <w:tblPr>
+      <w:tblInd w:w="0" w:type="dxa"/>
+      <w:tblCellMar>
+        <w:top w:w="0" w:type="dxa"/>
+        <w:left w:w="108" w:type="dxa"/>
+        <w:bottom w:w="0" w:type="dxa"/>
+        <w:right w:w="108" w:type="dxa"/>
+      </w:tblCellMar>
+    </w:tblPr>
+  </w:style>
+  <w:style w:type="numbering" w:default="1" w:styleId="KeineListe">
+    <w:name w:val="No List"/>
+    <w:uiPriority w:val="99"/>
+    <w:semiHidden/>
+    <w:unhideWhenUsed/>
+  </w:style>
+  <w:style w:type="paragraph" w:customStyle="1" w:styleId="FC5021FA9464478D8AF3CF76A44A2D36">
+    <w:name w:val="FC5021FA9464478D8AF3CF76A44A2D36"/>
+    <w:rsid w:val="004D7EE0"/>
+  </w:style>
+  <w:style w:type="paragraph" w:customStyle="1" w:styleId="C31EB643DD0A47DA98D3C29BD095EBEE">
+    <w:name w:val="C31EB643DD0A47DA98D3C29BD095EBEE"/>
+    <w:rsid w:val="004D7EE0"/>
+  </w:style>
+</w:styles>
+</file>
+
+<file path=word/glossary/webSettings.xml><?xml version="1.0" encoding="utf-8"?>
+<w:webSettings xmlns:mc="http://schemas.openxmlformats.org/markup-compatibility/2006" xmlns:r="http://schemas.openxmlformats.org/officeDocument/2006/relationships" xmlns:w="http://schemas.openxmlformats.org/wordprocessingml/2006/main" xmlns:w14="http://schemas.microsoft.com/office/word/2010/wordml" xmlns:w15="http://schemas.microsoft.com/office/word/2012/wordml" mc:Ignorable="w14 w15">
+  <w:optimizeForBrowser/>
+  <w:allowPNG/>
+</w:webSettings>
 </file>
 
 <file path=word/theme/theme1.xml><?xml version="1.0" encoding="utf-8"?>
@@ -5867,4 +8498,35 @@
     </a:ext>
   </a:extLst>
 </a:theme>
+</file>
+
+<file path=customXml/item1.xml><?xml version="1.0" encoding="utf-8"?>
+<CoverPageProperties xmlns="http://schemas.microsoft.com/office/2006/coverPageProps">
+  <PublishDate>2015-02-22T00:00:00</PublishDate>
+  <Abstract/>
+  <CompanyAddress/>
+  <CompanyPhone/>
+  <CompanyFax/>
+  <CompanyEmail/>
+</CoverPageProperties>
+</file>
+
+<file path=customXml/item2.xml><?xml version="1.0" encoding="utf-8"?>
+<b:Sources xmlns:b="http://schemas.openxmlformats.org/officeDocument/2006/bibliography" xmlns="http://schemas.openxmlformats.org/officeDocument/2006/bibliography" SelectedStyle="\APASixthEditionOfficeOnline.xsl" StyleName="APA" Version="6"/>
+</file>
+
+<file path=customXml/itemProps1.xml><?xml version="1.0" encoding="utf-8"?>
+<ds:datastoreItem xmlns:ds="http://schemas.openxmlformats.org/officeDocument/2006/customXml" ds:itemID="{55AF091B-3C7A-41E3-B477-F2FDAA23CFDA}">
+  <ds:schemaRefs>
+    <ds:schemaRef ds:uri="http://schemas.microsoft.com/office/2006/coverPageProps"/>
+  </ds:schemaRefs>
+</ds:datastoreItem>
+</file>
+
+<file path=customXml/itemProps2.xml><?xml version="1.0" encoding="utf-8"?>
+<ds:datastoreItem xmlns:ds="http://schemas.openxmlformats.org/officeDocument/2006/customXml" ds:itemID="{71D82B56-5418-4308-B910-05EEA4EE9BDC}">
+  <ds:schemaRefs>
+    <ds:schemaRef ds:uri="http://schemas.openxmlformats.org/officeDocument/2006/bibliography"/>
+  </ds:schemaRefs>
+</ds:datastoreItem>
 </file>
</xml_diff>

<commit_message>
Lastenheft in pdf-Version. Das ist die Version die ich abgegeben habe
</commit_message>
<xml_diff>
--- a/src/Lastenheft.docx
+++ b/src/Lastenheft.docx
@@ -3726,7 +3726,6 @@
                                     <w:alias w:val="Firma"/>
                                     <w:tag w:val=""/>
                                     <w:id w:val="1558814826"/>
-                                    <w:showingPlcHdr/>
                                     <w:dataBinding w:prefixMappings="xmlns:ns0='http://schemas.openxmlformats.org/officeDocument/2006/extended-properties' " w:xpath="/ns0:Properties[1]/ns0:Company[1]" w:storeItemID="{6668398D-A668-4E3E-A5EB-62B293D839F1}"/>
                                     <w:text/>
                                   </w:sdtPr>
@@ -3738,9 +3737,26 @@
                                         <w:color w:val="595959" w:themeColor="text1" w:themeTint="A6"/>
                                         <w:sz w:val="20"/>
                                         <w:szCs w:val="20"/>
-                                        <w:lang w:val="de-DE"/>
                                       </w:rPr>
-                                      <w:t>[Firmenname]</w:t>
+                                      <w:t xml:space="preserve">Projektgruppe </w:t>
+                                    </w:r>
+                                    <w:r>
+                                      <w:rPr>
+                                        <w:caps/>
+                                        <w:color w:val="595959" w:themeColor="text1" w:themeTint="A6"/>
+                                        <w:sz w:val="20"/>
+                                        <w:szCs w:val="20"/>
+                                      </w:rPr>
+                                      <w:t>Straess</w:t>
+                                    </w:r>
+                                    <w:r>
+                                      <w:rPr>
+                                        <w:caps/>
+                                        <w:color w:val="595959" w:themeColor="text1" w:themeTint="A6"/>
+                                        <w:sz w:val="20"/>
+                                        <w:szCs w:val="20"/>
+                                      </w:rPr>
+                                      <w:t>ler, Grieshofer, Komon und mayer</w:t>
                                     </w:r>
                                   </w:sdtContent>
                                 </w:sdt>
@@ -3829,7 +3845,6 @@
                               <w:alias w:val="Firma"/>
                               <w:tag w:val=""/>
                               <w:id w:val="1558814826"/>
-                              <w:showingPlcHdr/>
                               <w:dataBinding w:prefixMappings="xmlns:ns0='http://schemas.openxmlformats.org/officeDocument/2006/extended-properties' " w:xpath="/ns0:Properties[1]/ns0:Company[1]" w:storeItemID="{6668398D-A668-4E3E-A5EB-62B293D839F1}"/>
                               <w:text/>
                             </w:sdtPr>
@@ -3841,9 +3856,26 @@
                                   <w:color w:val="595959" w:themeColor="text1" w:themeTint="A6"/>
                                   <w:sz w:val="20"/>
                                   <w:szCs w:val="20"/>
-                                  <w:lang w:val="de-DE"/>
                                 </w:rPr>
-                                <w:t>[Firmenname]</w:t>
+                                <w:t xml:space="preserve">Projektgruppe </w:t>
+                              </w:r>
+                              <w:r>
+                                <w:rPr>
+                                  <w:caps/>
+                                  <w:color w:val="595959" w:themeColor="text1" w:themeTint="A6"/>
+                                  <w:sz w:val="20"/>
+                                  <w:szCs w:val="20"/>
+                                </w:rPr>
+                                <w:t>Straess</w:t>
+                              </w:r>
+                              <w:r>
+                                <w:rPr>
+                                  <w:caps/>
+                                  <w:color w:val="595959" w:themeColor="text1" w:themeTint="A6"/>
+                                  <w:sz w:val="20"/>
+                                  <w:szCs w:val="20"/>
+                                </w:rPr>
+                                <w:t>ler, Grieshofer, Komon und mayer</w:t>
                               </w:r>
                             </w:sdtContent>
                           </w:sdt>
@@ -4111,12 +4143,18 @@
             <w:br w:type="page"/>
           </w:r>
         </w:p>
+        <w:bookmarkStart w:id="0" w:name="_GoBack" w:displacedByCustomXml="next"/>
+        <w:bookmarkEnd w:id="0" w:displacedByCustomXml="next"/>
       </w:sdtContent>
     </w:sdt>
     <w:sdt>
       <w:sdtPr>
         <w:rPr>
-          <w:lang w:val="de-DE"/>
+          <w:rFonts w:asciiTheme="minorHAnsi" w:eastAsiaTheme="minorHAnsi" w:hAnsiTheme="minorHAnsi" w:cstheme="minorBidi"/>
+          <w:color w:val="auto"/>
+          <w:sz w:val="22"/>
+          <w:szCs w:val="22"/>
+          <w:lang w:val="de-DE" w:eastAsia="en-US"/>
         </w:rPr>
         <w:id w:val="-651599754"/>
         <w:docPartObj>
@@ -4126,13 +4164,8 @@
       </w:sdtPr>
       <w:sdtEndPr>
         <w:rPr>
-          <w:rFonts w:asciiTheme="minorHAnsi" w:eastAsiaTheme="minorHAnsi" w:hAnsiTheme="minorHAnsi" w:cstheme="minorBidi"/>
           <w:b/>
           <w:bCs/>
-          <w:color w:val="auto"/>
-          <w:sz w:val="22"/>
-          <w:szCs w:val="22"/>
-          <w:lang w:eastAsia="en-US"/>
         </w:rPr>
       </w:sdtEndPr>
       <w:sdtContent>
@@ -4391,7 +4424,7 @@
                 <w:noProof/>
                 <w:webHidden/>
               </w:rPr>
-              <w:t>2</w:t>
+              <w:t>3</w:t>
             </w:r>
             <w:r>
               <w:rPr>
@@ -5211,7 +5244,7 @@
                 <w:noProof/>
                 <w:webHidden/>
               </w:rPr>
-              <w:t>4</w:t>
+              <w:t>5</w:t>
             </w:r>
             <w:r>
               <w:rPr>
@@ -5248,12 +5281,12 @@
           <w:numId w:val="1"/>
         </w:numPr>
       </w:pPr>
-      <w:bookmarkStart w:id="0" w:name="_Toc412366417"/>
+      <w:bookmarkStart w:id="1" w:name="_Toc412366417"/>
       <w:r>
         <w:lastRenderedPageBreak/>
         <w:t>Einführung</w:t>
       </w:r>
-      <w:bookmarkEnd w:id="0"/>
+      <w:bookmarkEnd w:id="1"/>
     </w:p>
     <w:p>
       <w:pPr>
@@ -5277,10 +5310,14 @@
         <w:contextualSpacing w:val="0"/>
       </w:pPr>
       <w:r>
-        <w:t>Dies ist ein Semesterprojekt das mehrere Fächer verbinden soll. Da es sich um ein Teamprojekt handelt müssen die gelernten Inhalte über die Organisation eines Projektes, aus dem Fach „Projektmanagement“, einfließen. Genauso wichtig ist aber auch das Fachwissen aus dem Bereich „Grundlagen der Elektrotechnik“, für die Zusammenstellung der Hardware und deren Konfiguration. Was die Software angeht, fließen wieder Teile des Faches „Projektmanagement“ ein, nämlich der „Erstellungszyklus einer Software“ und natürlich Kenntnisse aus dem Fach „Softwareentwicklung“ zum Programmieren. Die Töne die ausgegeben werden, werden mithilfe des Faches „Medientechnik/Audiotechnik“ erstellt und bearbeitet.</w:t>
-      </w:r>
-      <w:bookmarkStart w:id="1" w:name="_GoBack"/>
-      <w:bookmarkEnd w:id="1"/>
+        <w:t>Dies ist ein Semesterprojekt das mehrere Fächer verbinden soll. Da es sich um ein Teamprojekt handelt müssen die gelernten Inhalte über die Organisation eines Projektes, a</w:t>
+      </w:r>
+      <w:r>
+        <w:t>us dem Fach „Projektmanagement“</w:t>
+      </w:r>
+      <w:r>
+        <w:t xml:space="preserve"> einfließen. Genauso wichtig ist aber auch das Fachwissen aus dem Bereich „Grundlagen der Elektrotechnik“, für die Zusammenstellung der Hardware und deren Konfiguration. Was die Software angeht, fließen wieder Teile des Faches „Projektmanagement“ ein, nämlich der „Erstellungszyklus einer Software“ und natürlich Kenntnisse aus dem Fach „Softwareentwicklung“ zum Programmieren. Die Töne die ausgegeben werden, werden mithilfe des Faches „Medientechnik/Audiotechnik“ erstellt und bearbeitet.</w:t>
+      </w:r>
     </w:p>
     <w:p>
       <w:pPr>
@@ -5318,7 +5355,13 @@
         <w:contextualSpacing w:val="0"/>
       </w:pPr>
       <w:r>
-        <w:t xml:space="preserve">Der Sinn des Spielzeuges ist es altmodischen mit modernem zu verbinden. Man kann das Spielzeug als herkömmliches Plüschtier verwenden, aber auch via einem App steuern. So sollen Kinder langsam lernen mit einer App umzugehen. </w:t>
+        <w:t>Der Sinn des Spielzeuges ist es altmodischen mit modernem zu verbinden. Man kann das Spielzeug als herkömmliches Plüschtier verwenden, aber</w:t>
+      </w:r>
+      <w:r>
+        <w:t xml:space="preserve"> auch via einer</w:t>
+      </w:r>
+      <w:r>
+        <w:t xml:space="preserve"> App steuern. So sollen Kinder langsam lernen mit einer App umzugehen. </w:t>
       </w:r>
       <w:r>
         <w:br/>
@@ -5415,6 +5458,36 @@
     </w:p>
     <w:p>
       <w:pPr>
+        <w:ind w:left="708"/>
+      </w:pPr>
+    </w:p>
+    <w:p>
+      <w:pPr>
+        <w:ind w:left="708"/>
+      </w:pPr>
+    </w:p>
+    <w:p>
+      <w:pPr>
+        <w:ind w:left="708"/>
+      </w:pPr>
+    </w:p>
+    <w:p>
+      <w:pPr>
+        <w:ind w:left="708"/>
+      </w:pPr>
+    </w:p>
+    <w:p>
+      <w:pPr>
+        <w:ind w:left="708"/>
+      </w:pPr>
+    </w:p>
+    <w:p>
+      <w:pPr>
+        <w:ind w:left="708"/>
+      </w:pPr>
+    </w:p>
+    <w:p>
+      <w:pPr>
         <w:pStyle w:val="berschrift1"/>
         <w:numPr>
           <w:ilvl w:val="0"/>
@@ -5423,6 +5496,7 @@
       </w:pPr>
       <w:bookmarkStart w:id="3" w:name="_Toc412366419"/>
       <w:r>
+        <w:lastRenderedPageBreak/>
         <w:t>Produkteinsatz</w:t>
       </w:r>
       <w:bookmarkEnd w:id="3"/>
@@ -5461,37 +5535,8 @@
       </w:r>
       <w:proofErr w:type="spellEnd"/>
       <w:r>
-        <w:t xml:space="preserve">-Funktion aktiviert </w:t>
-      </w:r>
-      <w:r>
-        <w:lastRenderedPageBreak/>
-        <w:t>werden und so wird in der App angezeigt, wenn sich etwas im Kinderzimmer tut. Zusätzlich kann auch eine Kamerafunktion eingeschalten werden wo auch visuell angezeigt wird was sich im Kinderzimmer tut.</w:t>
-      </w:r>
-    </w:p>
-    <w:p>
-      <w:pPr>
-        <w:ind w:left="708"/>
-      </w:pPr>
-    </w:p>
-    <w:p>
-      <w:pPr>
-        <w:ind w:left="708"/>
-      </w:pPr>
-    </w:p>
-    <w:p>
-      <w:pPr>
-        <w:ind w:left="708"/>
-      </w:pPr>
-    </w:p>
-    <w:p>
-      <w:pPr>
-        <w:ind w:left="708"/>
-      </w:pPr>
-    </w:p>
-    <w:p>
-      <w:pPr>
-        <w:ind w:left="708"/>
-      </w:pPr>
+        <w:t>-Funktion aktiviert werden und so wird in der App angezeigt, wenn sich etwas im Kinderzimmer tut. Zusätzlich kann auch eine Kamerafunktion eingeschalten werden wo auch visuell angezeigt wird was sich im Kinderzimmer tut.</w:t>
+      </w:r>
     </w:p>
     <w:p>
       <w:pPr>
@@ -5564,7 +5609,10 @@
         <w:t xml:space="preserve"> </w:t>
       </w:r>
       <w:r>
-        <w:t>App, gibt es auch mechanische Funktionen, wie das Drehen des Kopfes.</w:t>
+        <w:t>App, gibt</w:t>
+      </w:r>
+      <w:r>
+        <w:t xml:space="preserve"> es auch mechanische Funktionen.</w:t>
       </w:r>
     </w:p>
     <w:p>
@@ -5721,7 +5769,11 @@
       </w:r>
       <w:proofErr w:type="spellEnd"/>
       <w:r>
-        <w:t>-Funktion geben. Diese dient dazu laute Geräusche, die das Kind beim Schlafen macht, aufzunehmen und in der App wiederzugeben. Man muss den Teddy in die Nähe des Schlafenden stellen und dann die Funktion aktivieren. Diese nimmt dann via einem Mikrofon die Geräusche auf die in seiner Umgebung sind und gibt sie visuell und als Töne wieder.</w:t>
+        <w:t xml:space="preserve">-Funktion geben. Diese dient dazu laute Geräusche, die das Kind beim Schlafen macht, aufzunehmen und in der App wiederzugeben. Man muss den Teddy in die Nähe des Schlafenden stellen und dann die Funktion aktivieren. Diese nimmt dann via </w:t>
+      </w:r>
+      <w:r>
+        <w:lastRenderedPageBreak/>
+        <w:t>einem Mikrofon die Geräusche auf die in seiner Umgebung sind und gibt sie visuell und als Töne wieder.</w:t>
       </w:r>
     </w:p>
     <w:p>
@@ -5733,7 +5785,6 @@
         <w:rPr>
           <w:b/>
         </w:rPr>
-        <w:lastRenderedPageBreak/>
         <w:t xml:space="preserve">/LF0070/ </w:t>
       </w:r>
       <w:r>
@@ -5747,28 +5798,6 @@
       </w:r>
       <w:r>
         <w:t>kann auch noch ein Videoüberwachungsmodus eingestellt werden. Dieser zeigt dann zusätzlich noch einen Videostream an, damit auch gleich gesehen werden kann, was die Geräusche im Kinderzimmer verursacht.</w:t>
-      </w:r>
-    </w:p>
-    <w:p>
-      <w:pPr>
-        <w:ind w:left="660"/>
-        <w:jc w:val="both"/>
-        <w:rPr>
-          <w:b/>
-        </w:rPr>
-      </w:pPr>
-    </w:p>
-    <w:p>
-      <w:pPr>
-        <w:rPr>
-          <w:b/>
-        </w:rPr>
-      </w:pPr>
-      <w:r>
-        <w:rPr>
-          <w:b/>
-        </w:rPr>
-        <w:br w:type="page"/>
       </w:r>
     </w:p>
     <w:p>
@@ -5781,7 +5810,6 @@
       </w:pPr>
       <w:bookmarkStart w:id="7" w:name="_Toc412366423"/>
       <w:r>
-        <w:lastRenderedPageBreak/>
         <w:t>Produktdaten</w:t>
       </w:r>
       <w:bookmarkEnd w:id="7"/>
@@ -6054,14 +6082,12 @@
         </w:rPr>
         <w:t xml:space="preserve">wird eine Videostream-Funktion benötigt. Diese muss eine live-Stream anzeigen und wiedergeben können. Der Stream besteht aus dem was die Kamera des Teddys aufzeichnen. Dies soll ohne große Verzögerungen dann </w:t>
       </w:r>
-      <w:proofErr w:type="spellStart"/>
       <w:r>
         <w:rPr>
           <w:sz w:val="20"/>
         </w:rPr>
-        <w:t>anzeigbar</w:t>
-      </w:r>
-      <w:proofErr w:type="spellEnd"/>
+        <w:t>zu sehen</w:t>
+      </w:r>
       <w:r>
         <w:rPr>
           <w:sz w:val="20"/>
@@ -6080,6 +6106,60 @@
     </w:p>
     <w:p>
       <w:pPr>
+        <w:pStyle w:val="Listenabsatz"/>
+        <w:ind w:left="750"/>
+        <w:rPr>
+          <w:sz w:val="20"/>
+        </w:rPr>
+      </w:pPr>
+    </w:p>
+    <w:p>
+      <w:pPr>
+        <w:pStyle w:val="Listenabsatz"/>
+        <w:ind w:left="750"/>
+        <w:rPr>
+          <w:sz w:val="20"/>
+        </w:rPr>
+      </w:pPr>
+    </w:p>
+    <w:p>
+      <w:pPr>
+        <w:pStyle w:val="Listenabsatz"/>
+        <w:ind w:left="750"/>
+        <w:rPr>
+          <w:sz w:val="20"/>
+        </w:rPr>
+      </w:pPr>
+    </w:p>
+    <w:p>
+      <w:pPr>
+        <w:pStyle w:val="Listenabsatz"/>
+        <w:ind w:left="750"/>
+        <w:rPr>
+          <w:sz w:val="20"/>
+        </w:rPr>
+      </w:pPr>
+    </w:p>
+    <w:p>
+      <w:pPr>
+        <w:pStyle w:val="Listenabsatz"/>
+        <w:ind w:left="750"/>
+        <w:rPr>
+          <w:sz w:val="20"/>
+        </w:rPr>
+      </w:pPr>
+    </w:p>
+    <w:p>
+      <w:pPr>
+        <w:pStyle w:val="Listenabsatz"/>
+        <w:ind w:left="750"/>
+        <w:rPr>
+          <w:sz w:val="20"/>
+        </w:rPr>
+      </w:pPr>
+    </w:p>
+    <w:p>
+      <w:pPr>
         <w:pStyle w:val="berschrift1"/>
         <w:numPr>
           <w:ilvl w:val="0"/>
@@ -6088,6 +6168,7 @@
       </w:pPr>
       <w:bookmarkStart w:id="13" w:name="_Toc412366429"/>
       <w:r>
+        <w:lastRenderedPageBreak/>
         <w:t>Qualitätsanforderungen</w:t>
       </w:r>
       <w:bookmarkEnd w:id="13"/>
@@ -6240,6 +6321,7 @@
               <w:dataBinding w:prefixMappings="xmlns:ns0='http://purl.org/dc/elements/1.1/' xmlns:ns1='http://schemas.openxmlformats.org/package/2006/metadata/core-properties' " w:xpath="/ns1:coreProperties[1]/ns0:title[1]" w:storeItemID="{6C3C8BC8-F283-45AE-878A-BAB7291924A1}"/>
               <w:text/>
             </w:sdtPr>
+            <w:sdtEndPr/>
             <w:sdtContent>
               <w:r>
                 <w:rPr>
@@ -6277,6 +6359,7 @@
             <w:dataBinding w:prefixMappings="xmlns:ns0='http://purl.org/dc/elements/1.1/' xmlns:ns1='http://schemas.openxmlformats.org/package/2006/metadata/core-properties' " w:xpath="/ns1:coreProperties[1]/ns0:creator[1]" w:storeItemID="{6C3C8BC8-F283-45AE-878A-BAB7291924A1}"/>
             <w:text/>
           </w:sdtPr>
+          <w:sdtEndPr/>
           <w:sdtContent>
             <w:p>
               <w:pPr>
@@ -6358,6 +6441,7 @@
     <w:r>
       <w:rPr>
         <w:noProof/>
+        <w:lang w:eastAsia="de-AT"/>
       </w:rPr>
       <mc:AlternateContent>
         <mc:Choice Requires="wps">
@@ -7777,6 +7861,8 @@
   <w:rsids>
     <w:rsidRoot w:val="004D7EE0"/>
     <w:rsid w:val="004D7EE0"/>
+    <w:rsid w:val="00A87E9F"/>
+    <w:rsid w:val="00DC07DD"/>
     <w:rsid w:val="00F27032"/>
   </w:rsids>
   <m:mathPr>
@@ -8524,7 +8610,7 @@
 </file>
 
 <file path=customXml/itemProps2.xml><?xml version="1.0" encoding="utf-8"?>
-<ds:datastoreItem xmlns:ds="http://schemas.openxmlformats.org/officeDocument/2006/customXml" ds:itemID="{71D82B56-5418-4308-B910-05EEA4EE9BDC}">
+<ds:datastoreItem xmlns:ds="http://schemas.openxmlformats.org/officeDocument/2006/customXml" ds:itemID="{DA8744DB-195B-4C25-A33A-26780A4D1091}">
   <ds:schemaRefs>
     <ds:schemaRef ds:uri="http://schemas.openxmlformats.org/officeDocument/2006/bibliography"/>
   </ds:schemaRefs>

</xml_diff>